<commit_message>
dok update finish for today
</commit_message>
<xml_diff>
--- a/TDR_AuD.docx
+++ b/TDR_AuD.docx
@@ -3077,7 +3077,15 @@
         <w:spacing w:after="0"/>
       </w:pPr>
       <w:r>
-        <w:t xml:space="preserve"> Apache Netbeans 12.0</w:t>
+        <w:t xml:space="preserve"> Apache </w:t>
+      </w:r>
+      <w:proofErr w:type="spellStart"/>
+      <w:r>
+        <w:t>Netbeans</w:t>
+      </w:r>
+      <w:proofErr w:type="spellEnd"/>
+      <w:r>
+        <w:t xml:space="preserve"> 12.0</w:t>
       </w:r>
     </w:p>
     <w:p>
@@ -3172,11 +3180,59 @@
     </w:p>
     <w:p>
       <w:r>
-        <w:t xml:space="preserve">Beim Beobachter- Muster (observer pattern) handelt es sich um ein objektorientiertes Verhaltensmuster (behavioral pattern). Ziel dieses Musters ist es, dass von einem Objekt abhängige Objekte automatisch benachrichtigt werden, wenn sich das eine Objekt ändert, um ggf. ihre Daten zu aktualisieren. Dies wird durch eine Registrierung der abhängigen Objekte bei dem gewünschten Objekt erreicht. Dieses Muster wird häufig in Verbindung mit GUI- Frameworks und Benutzeroberflächen eingesetzt. Beobachter (Observer) (Objekte die informiert werden wollen) registrieren sich dafür bei den gewünschten Objekten. In Java existiert eine Klasse (Observable, zuständig für Re-/Deregistrierung von Observern, sowie deren Benachrichtigung) und eine Schnittstelle </w:t>
+        <w:t>Beim Beobachter- Muster (</w:t>
+      </w:r>
+      <w:proofErr w:type="spellStart"/>
+      <w:r>
+        <w:t>observer</w:t>
+      </w:r>
+      <w:proofErr w:type="spellEnd"/>
+      <w:r>
+        <w:t xml:space="preserve"> </w:t>
+      </w:r>
+      <w:proofErr w:type="spellStart"/>
+      <w:r>
+        <w:t>pattern</w:t>
+      </w:r>
+      <w:proofErr w:type="spellEnd"/>
+      <w:r>
+        <w:t xml:space="preserve">) handelt es sich um ein objektorientiertes Verhaltensmuster (behavioral </w:t>
+      </w:r>
+      <w:proofErr w:type="spellStart"/>
+      <w:r>
+        <w:t>pattern</w:t>
+      </w:r>
+      <w:proofErr w:type="spellEnd"/>
+      <w:r>
+        <w:t>). Ziel dieses Musters ist es, dass von einem Objekt abhängige Objekte automatisch benachrichtigt werden, wenn sich das eine Objekt ändert, um ggf. ihre Daten zu aktualisieren. Dies wird durch eine Registrierung der abhängigen Objekte bei dem gewünschten Objekt erreicht. Dieses Muster wird häufig in Verbindung mit GUI- Frameworks und Benutzeroberflächen eingesetzt. Beobachter (Observer) (</w:t>
+      </w:r>
+      <w:proofErr w:type="gramStart"/>
+      <w:r>
+        <w:t>Objekte</w:t>
+      </w:r>
+      <w:proofErr w:type="gramEnd"/>
+      <w:r>
+        <w:t xml:space="preserve"> die informiert werden wollen) registrieren sich dafür bei den gewünschten Objekten. In Java existiert eine Klasse (Observable, zuständig für Re-/Deregistrierung von </w:t>
+      </w:r>
+      <w:proofErr w:type="spellStart"/>
+      <w:r>
+        <w:t>Observern</w:t>
+      </w:r>
+      <w:proofErr w:type="spellEnd"/>
+      <w:r>
+        <w:t xml:space="preserve">, sowie deren Benachrichtigung) und eine Schnittstelle </w:t>
       </w:r>
       <w:r>
         <w:lastRenderedPageBreak/>
-        <w:t>(Observer, für Beanschriftung bei Änderungen an den jeweiligen Observable) um das Observer- Muster umzusetzen.</w:t>
+        <w:t xml:space="preserve">(Observer, für Beanschriftung bei Änderungen </w:t>
+      </w:r>
+      <w:proofErr w:type="gramStart"/>
+      <w:r>
+        <w:t>an den jeweiligen Observable</w:t>
+      </w:r>
+      <w:proofErr w:type="gramEnd"/>
+      <w:r>
+        <w:t>) um das Observer- Muster umzusetzen.</w:t>
       </w:r>
       <w:r>
         <w:rPr>
@@ -3198,9 +3254,11 @@
       <w:r>
         <w:t xml:space="preserve">Model View </w:t>
       </w:r>
+      <w:proofErr w:type="spellStart"/>
       <w:r>
         <w:t>Presenter</w:t>
       </w:r>
+      <w:proofErr w:type="spellEnd"/>
       <w:r>
         <w:t xml:space="preserve"> Pattern</w:t>
       </w:r>
@@ -3208,7 +3266,15 @@
     </w:p>
     <w:p>
       <w:r>
-        <w:t>Als allgemeine Programmstruktur Programmarchitektur wurde das Model- View- Presenter Pattern gewählt, welches ein Derivat des Model- View- Controller Pattern darstellt.</w:t>
+        <w:t xml:space="preserve">Als allgemeine Programmstruktur Programmarchitektur wurde das Model- View- </w:t>
+      </w:r>
+      <w:proofErr w:type="spellStart"/>
+      <w:r>
+        <w:t>Presenter</w:t>
+      </w:r>
+      <w:proofErr w:type="spellEnd"/>
+      <w:r>
+        <w:t xml:space="preserve"> Pattern gewählt, welches ein Derivat des Model- View- Controller Pattern darstellt.</w:t>
       </w:r>
       <w:r>
         <w:rPr>
@@ -3328,7 +3394,15 @@
         </w:rPr>
       </w:pPr>
       <w:r>
-        <w:t>Die Anwendungs- bzw. Geschäftslogik sowie deren Daten wird durch das Model repräsentiert. Die grafische Benutzeroberfläche wird durch die View dargestellt. Die Hauptfunktion des Controllers ist das Steuern der Applikation (u.a. Benutzerinterkation und Veränderung des Models). So fungiert der Controller als Bindeglied und Bekanntmacher zwischen Model und View. Dabei kann ein Model ggf. von mehreren Controllern verändert werden. Zwischen Model und View wird das Observer- Pattern implementiert, so dass sich die jeweiligen Views als Beobachter bei den gewünschten Models registrieren und so bei einer Zustandsänderung des Models benachrichtigt werden, wodurch sie wiederum ihre Darstellung anpassen können.</w:t>
+        <w:t xml:space="preserve">Die Anwendungs- bzw. Geschäftslogik sowie deren Daten wird durch das Model repräsentiert. Die grafische Benutzeroberfläche wird durch die View dargestellt. Die Hauptfunktion des Controllers ist das Steuern der Applikation (u.a. Benutzerinterkation und Veränderung des Models). So fungiert der Controller als Bindeglied und </w:t>
+      </w:r>
+      <w:proofErr w:type="spellStart"/>
+      <w:r>
+        <w:t>Bekanntmacher</w:t>
+      </w:r>
+      <w:proofErr w:type="spellEnd"/>
+      <w:r>
+        <w:t xml:space="preserve"> zwischen Model und View. Dabei kann ein Model ggf. von mehreren Controllern verändert werden. Zwischen Model und View wird das Observer- Pattern implementiert, so dass sich die jeweiligen Views als Beobachter bei den gewünschten Models registrieren und so bei einer Zustandsänderung des Models benachrichtigt werden, wodurch sie wiederum ihre Darstellung anpassen können.</w:t>
       </w:r>
       <w:r>
         <w:rPr>
@@ -3378,7 +3452,23 @@
       </w:r>
       <w:r>
         <w:lastRenderedPageBreak/>
-        <w:t>bzgl. der Darstellung oder der Interaktion besitzen. Eine weitere Variante des MVC- Pattern stellt das Model- View- Presenter (MVP) Pattern dar.</w:t>
+        <w:t xml:space="preserve">bzgl. der Darstellung oder der Interaktion besitzen. Eine weitere Variante </w:t>
+      </w:r>
+      <w:proofErr w:type="gramStart"/>
+      <w:r>
+        <w:t>des MVC- Pattern</w:t>
+      </w:r>
+      <w:proofErr w:type="gramEnd"/>
+      <w:r>
+        <w:t xml:space="preserve"> stellt das Model- View- </w:t>
+      </w:r>
+      <w:proofErr w:type="spellStart"/>
+      <w:r>
+        <w:t>Presenter</w:t>
+      </w:r>
+      <w:proofErr w:type="spellEnd"/>
+      <w:r>
+        <w:t xml:space="preserve"> (MVP) Pattern dar.</w:t>
       </w:r>
       <w:r>
         <w:rPr>
@@ -3389,7 +3479,71 @@
     </w:p>
     <w:p>
       <w:r>
-        <w:t>Beim MVP- Pattern herrscht eine strenge Trennung zwischen Model und View. Das Model enthält wie beim MVC- Pattern die Geschäftslogik sowie die Daten und kennt weder den View noch den Presenter. Außerdem übernimmt der Presenter die alleinige Steuerung des Models. Der View enthält keinerlei Steuerungslogik. Er akzeptiert nur Benutzereingabe und stellt die gewünschten Daten entsprechend dar. Die Verbindung des Models und des Views erfolgt über den Presenter. Dieser enthält die steuernde Logik, nimmt Benutzereingabe der View entgegen, ändert Daten am Model und leitet diese Änderungen wieder für die Darstellung an den View weiter. Dadurch übernimmt der Presenter die Rolle des Mediators zwischen Model und View. Die View besitzt jedoch keinen Zugriff auf den Presenter oder das Model. Der größte Unterschied zum MVC- Muster besteht darin, dass es beim MVP- Muster keine Assoziation zwischen Model und View gibt.</w:t>
+        <w:t xml:space="preserve">Beim MVP- Pattern herrscht eine strenge Trennung zwischen Model und View. Das Model enthält wie beim MVC- Pattern die Geschäftslogik sowie die Daten und kennt weder </w:t>
+      </w:r>
+      <w:proofErr w:type="gramStart"/>
+      <w:r>
+        <w:t>den View</w:t>
+      </w:r>
+      <w:proofErr w:type="gramEnd"/>
+      <w:r>
+        <w:t xml:space="preserve"> noch den </w:t>
+      </w:r>
+      <w:proofErr w:type="spellStart"/>
+      <w:r>
+        <w:t>Presenter</w:t>
+      </w:r>
+      <w:proofErr w:type="spellEnd"/>
+      <w:r>
+        <w:t xml:space="preserve">. Außerdem übernimmt der </w:t>
+      </w:r>
+      <w:proofErr w:type="spellStart"/>
+      <w:r>
+        <w:t>Presenter</w:t>
+      </w:r>
+      <w:proofErr w:type="spellEnd"/>
+      <w:r>
+        <w:t xml:space="preserve"> die alleinige Steuerung des Models. Der View enthält keinerlei Steuerungslogik. Er akzeptiert nur Benutzereingabe und stellt die gewünschten Daten entsprechend dar. Die Verbindung des Models und </w:t>
+      </w:r>
+      <w:proofErr w:type="gramStart"/>
+      <w:r>
+        <w:t>des Views</w:t>
+      </w:r>
+      <w:proofErr w:type="gramEnd"/>
+      <w:r>
+        <w:t xml:space="preserve"> erfolgt über den </w:t>
+      </w:r>
+      <w:proofErr w:type="spellStart"/>
+      <w:r>
+        <w:t>Presenter</w:t>
+      </w:r>
+      <w:proofErr w:type="spellEnd"/>
+      <w:r>
+        <w:t xml:space="preserve">. Dieser enthält die steuernde Logik, nimmt Benutzereingabe der View entgegen, ändert Daten am Model und leitet diese Änderungen wieder für die Darstellung </w:t>
+      </w:r>
+      <w:proofErr w:type="gramStart"/>
+      <w:r>
+        <w:t>an den View</w:t>
+      </w:r>
+      <w:proofErr w:type="gramEnd"/>
+      <w:r>
+        <w:t xml:space="preserve"> weiter. Dadurch übernimmt der </w:t>
+      </w:r>
+      <w:proofErr w:type="spellStart"/>
+      <w:r>
+        <w:t>Presenter</w:t>
+      </w:r>
+      <w:proofErr w:type="spellEnd"/>
+      <w:r>
+        <w:t xml:space="preserve"> die Rolle des Mediators zwischen Model und View. Die View besitzt jedoch keinen Zugriff auf den </w:t>
+      </w:r>
+      <w:proofErr w:type="spellStart"/>
+      <w:r>
+        <w:t>Presenter</w:t>
+      </w:r>
+      <w:proofErr w:type="spellEnd"/>
+      <w:r>
+        <w:t xml:space="preserve"> oder das Model. Der größte Unterschied zum MVC- Muster besteht darin, dass es beim MVP- Muster keine Assoziation zwischen Model und View gibt.</w:t>
       </w:r>
       <w:r>
         <w:rPr>
@@ -3400,7 +3554,23 @@
     </w:p>
     <w:p>
       <w:r>
-        <w:t>Beim MVP – Muster kann der View unterschiedliche Ausprägungen besitzen. Einerseits kann der View komplett passiv sein, in dem er bei Benutzerinterkation einen Methodenaufruf beim Presenter veranlasst, der wiederum über Schnittstellen am View und Model Daten aktualisiert und zur Darstellung aufbereitet. Anderseits kann der View auch so implementiert sein, dass er die Möglichkeit besitzt Interaktionen oder Ereignisse selbstständig zu verarbeiten.</w:t>
+        <w:t xml:space="preserve">Beim MVP – Muster kann der View unterschiedliche Ausprägungen besitzen. Einerseits kann der View komplett passiv sein, in dem er bei Benutzerinterkation einen Methodenaufruf beim </w:t>
+      </w:r>
+      <w:proofErr w:type="spellStart"/>
+      <w:r>
+        <w:t>Presenter</w:t>
+      </w:r>
+      <w:proofErr w:type="spellEnd"/>
+      <w:r>
+        <w:t xml:space="preserve"> veranlasst, der wiederum über Schnittstellen </w:t>
+      </w:r>
+      <w:proofErr w:type="gramStart"/>
+      <w:r>
+        <w:t>am View</w:t>
+      </w:r>
+      <w:proofErr w:type="gramEnd"/>
+      <w:r>
+        <w:t xml:space="preserve"> und Model Daten aktualisiert und zur Darstellung aufbereitet. Anderseits kann der View auch so implementiert sein, dass er die Möglichkeit besitzt Interaktionen oder Ereignisse selbstständig zu verarbeiten.</w:t>
       </w:r>
       <w:r>
         <w:rPr>
@@ -3411,11 +3581,123 @@
     </w:p>
     <w:p>
       <w:r>
-        <w:t xml:space="preserve">In der vorliegenden Applikation wurde eine Kombination aus MVC und MVP- Muster angewendet. Es existierte eine strikte Trennung zwischen Model und View ähnlich wie im MVP- Muster vorhanden ist, jedoch werden die Benutzereingabe bzw. Interaktion wie im MVC- Muster direkt von der, im vorliegenden Falle, als Presenter bezeichneten Instanz wahrgenommen, ohne einen expliziten Aufruf in der jeweiligen View. Zwischen Views und Presenter existiert in der vorliegenden Applikation eine 1:1 Beziehung. Zudem bleibt der Presenter dem dazugehörigem View verborgen. Der Presenter übernimmt als Action- Listener die gesamte Steuerung der Applikation, in dem er u.a. auf Benutzereingaben reagiert, Benutzeroberflächenelemente hinzufügen, aktivieren oder auch deaktivieren kann oder das jeweilige Model ändern kann. Ähnlich wie in dem Buch von Balzert H (S.67f.) beschrieben kann ein Presenter je nach gewünschter Aktion auch </w:t>
+        <w:t xml:space="preserve">In der vorliegenden Applikation wurde eine Kombination aus MVC und MVP- Muster angewendet. Es existierte eine strikte Trennung zwischen Model und View ähnlich wie im MVP- Muster vorhanden ist, jedoch werden die Benutzereingabe bzw. Interaktion wie im MVC- Muster direkt von der, im vorliegenden Falle, als </w:t>
+      </w:r>
+      <w:proofErr w:type="spellStart"/>
+      <w:r>
+        <w:t>Presenter</w:t>
+      </w:r>
+      <w:proofErr w:type="spellEnd"/>
+      <w:r>
+        <w:t xml:space="preserve"> bezeichneten Instanz wahrgenommen, ohne einen expliziten Aufruf in der jeweiligen View. Zwischen Views und </w:t>
+      </w:r>
+      <w:proofErr w:type="spellStart"/>
+      <w:r>
+        <w:t>Presenter</w:t>
+      </w:r>
+      <w:proofErr w:type="spellEnd"/>
+      <w:r>
+        <w:t xml:space="preserve"> existiert in der vorliegenden Applikation eine 1:1 Beziehung. Zudem bleibt der </w:t>
+      </w:r>
+      <w:proofErr w:type="spellStart"/>
+      <w:r>
+        <w:t>Presenter</w:t>
+      </w:r>
+      <w:proofErr w:type="spellEnd"/>
+      <w:r>
+        <w:t xml:space="preserve"> </w:t>
+      </w:r>
+      <w:proofErr w:type="gramStart"/>
+      <w:r>
+        <w:t>dem dazugehörigem View</w:t>
+      </w:r>
+      <w:proofErr w:type="gramEnd"/>
+      <w:r>
+        <w:t xml:space="preserve"> verborgen. Der </w:t>
+      </w:r>
+      <w:proofErr w:type="spellStart"/>
+      <w:r>
+        <w:t>Presenter</w:t>
+      </w:r>
+      <w:proofErr w:type="spellEnd"/>
+      <w:r>
+        <w:t xml:space="preserve"> übernimmt als Action- </w:t>
+      </w:r>
+      <w:proofErr w:type="spellStart"/>
+      <w:r>
+        <w:t>Listener</w:t>
+      </w:r>
+      <w:proofErr w:type="spellEnd"/>
+      <w:r>
+        <w:t xml:space="preserve"> die gesamte Steuerung der Applikation, in dem er u.a. auf Benutzereingaben reagiert, Benutzeroberflächenelemente hinzufügen, aktivieren oder auch deaktivieren kann oder das jeweilige Model ändern kann. Ähnlich wie in dem Buch von Balzert H (S.67f.) beschrieben kann ein </w:t>
+      </w:r>
+      <w:proofErr w:type="spellStart"/>
+      <w:r>
+        <w:t>Presenter</w:t>
+      </w:r>
+      <w:proofErr w:type="spellEnd"/>
+      <w:r>
+        <w:t xml:space="preserve"> je nach gewünschter Aktion auch </w:t>
       </w:r>
       <w:r>
         <w:lastRenderedPageBreak/>
-        <w:t>die Erzeugung weiterer Presenter bzw. Views und deren Verknüpfung oder das Wechseln des Models übernehmen. Die Datenkonsitenz der Applikation wird durch die Implementierung des Observer- Musters vom MainPresenter, der jeweils als Observer bei allen Ligen hinzugefügt wird, (ähnlich wie im MVC- Pattern (siehe Balzert S.65)) gewährleistet. Jedoch werden einzelne Views nicht direkt mit dem Liga- Model als Observer verknüpft, sondern nur der MainPresenter dient als Observer für das Liga- Modell. Das Liga- Modell wird bei weiteren erzeugten View- Presneter Beziehungen jeweils als Referenz übergeben. Bei Änderungen des Liga- Models wird dadurch nur der MainPresenter benachrichtigt, der die Daten des aktuell anzuzeigenden Modells an einer Stelle aktualisiert und veranlasst den anzuzeigenden View neu zu zeichnen.</w:t>
+        <w:t xml:space="preserve">die Erzeugung weiterer </w:t>
+      </w:r>
+      <w:proofErr w:type="spellStart"/>
+      <w:r>
+        <w:t>Presenter</w:t>
+      </w:r>
+      <w:proofErr w:type="spellEnd"/>
+      <w:r>
+        <w:t xml:space="preserve"> bzw. Views und deren Verknüpfung oder das Wechseln des Models übernehmen. Die </w:t>
+      </w:r>
+      <w:proofErr w:type="spellStart"/>
+      <w:r>
+        <w:t>Datenkonsitenz</w:t>
+      </w:r>
+      <w:proofErr w:type="spellEnd"/>
+      <w:r>
+        <w:t xml:space="preserve"> der Applikation wird durch die Implementierung des Observer- Musters vom </w:t>
+      </w:r>
+      <w:proofErr w:type="spellStart"/>
+      <w:r>
+        <w:t>MainPresenter</w:t>
+      </w:r>
+      <w:proofErr w:type="spellEnd"/>
+      <w:r>
+        <w:t xml:space="preserve">, der jeweils als Observer bei allen Ligen hinzugefügt wird, (ähnlich wie im MVC- Pattern (siehe Balzert S.65)) gewährleistet. Jedoch werden einzelne Views nicht direkt mit dem Liga- Model als Observer verknüpft, sondern nur der </w:t>
+      </w:r>
+      <w:proofErr w:type="spellStart"/>
+      <w:r>
+        <w:t>MainPresenter</w:t>
+      </w:r>
+      <w:proofErr w:type="spellEnd"/>
+      <w:r>
+        <w:t xml:space="preserve"> dient als Observer für das Liga- Modell. Das Liga- Modell wird bei weiteren erzeugten View- </w:t>
+      </w:r>
+      <w:proofErr w:type="spellStart"/>
+      <w:r>
+        <w:t>Presneter</w:t>
+      </w:r>
+      <w:proofErr w:type="spellEnd"/>
+      <w:r>
+        <w:t xml:space="preserve"> Beziehungen jeweils als Referenz übergeben. Bei Änderungen des Liga- Models wird dadurch nur der </w:t>
+      </w:r>
+      <w:proofErr w:type="spellStart"/>
+      <w:r>
+        <w:t>MainPresenter</w:t>
+      </w:r>
+      <w:proofErr w:type="spellEnd"/>
+      <w:r>
+        <w:t xml:space="preserve"> benachrichtigt, der die Daten des aktuell anzuzeigenden Modells an einer Stelle aktualisiert und veranlasst </w:t>
+      </w:r>
+      <w:proofErr w:type="gramStart"/>
+      <w:r>
+        <w:t>den anzuzeigenden View</w:t>
+      </w:r>
+      <w:proofErr w:type="gramEnd"/>
+      <w:r>
+        <w:t xml:space="preserve"> neu zu zeichnen.</w:t>
       </w:r>
     </w:p>
     <w:p>
@@ -3424,9 +3706,14 @@
       </w:pPr>
       <w:bookmarkStart w:id="15" w:name="_Toc70535962"/>
       <w:r>
-        <w:t>Data Access Object</w:t>
+        <w:t xml:space="preserve">Data Access </w:t>
+      </w:r>
+      <w:proofErr w:type="spellStart"/>
+      <w:r>
+        <w:t>Object</w:t>
       </w:r>
       <w:bookmarkEnd w:id="15"/>
+      <w:proofErr w:type="spellEnd"/>
     </w:p>
     <w:p>
       <w:r>
@@ -3438,8 +3725,13 @@
         <w:pStyle w:val="berschrift3"/>
       </w:pPr>
       <w:bookmarkStart w:id="16" w:name="_Toc70535963"/>
-      <w:r>
-        <w:t>Object Relational Mapping</w:t>
+      <w:proofErr w:type="spellStart"/>
+      <w:r>
+        <w:t>Object</w:t>
+      </w:r>
+      <w:proofErr w:type="spellEnd"/>
+      <w:r>
+        <w:t xml:space="preserve"> Relational Mapping</w:t>
       </w:r>
       <w:bookmarkEnd w:id="16"/>
     </w:p>
@@ -3471,10 +3763,12 @@
         <w:pStyle w:val="berschrift3"/>
       </w:pPr>
       <w:bookmarkStart w:id="18" w:name="_Toc70535965"/>
+      <w:proofErr w:type="spellStart"/>
       <w:r>
         <w:t>Compare</w:t>
       </w:r>
       <w:bookmarkEnd w:id="18"/>
+      <w:proofErr w:type="spellEnd"/>
     </w:p>
     <w:p>
       <w:r>
@@ -3542,16 +3836,288 @@
     <w:p>
       <w:r>
         <w:lastRenderedPageBreak/>
-        <w:t>Dies geschieht über die Implementierung der ActionListener- Schnittstelle in den jeweiligen Presentern, welche jeweils eine ActionPerformed Methode überschreiben. Zwischen Views und Presenter existiert in der vorliegenden Applikation eine 1:1 Beziehung. Zudem bleibt der jeweiligen View dem dazugehörigen Presenter verborgen. Da der Presenter die jeweiligen Views kennt, fügt sich dieser selbst als Action- Listener für z.B. jeweilige Buttons oder auch Click- Ereignisse in Tabellen oder Listen hinzu. In der jeweiligen View wird jeder Button mit einem passenden ActionCommand versehen, welche anschließend im Presenter in der ActionPerformed Methode verarbeitet wird, um die jeweils korrekte Aktion auszuführen. Der Presenter übernimmt als Action- Listener die gesamte Steuerung der Applikation, in dem er u.a. Benutzeroberflächenelemente hinzufügen, aktivieren oder auch deaktivieren kann. Ähnlich wie in dem Buch von Balzert H (S.67f.) beschrieben kann ein Presenter je nach gewünschter Aktion auch die Erzeugung weiterer Presenter bzw. Views und deren Verknüpfung oder das Wechseln des Models übernehmen. Ein Beispiel für das Wechseln des Models in der vorliegenden Applikation ist u.a. das Umschalten der Liga (z.B. Liga 1 zu Liga 2) über Knöpfe im MainView, welches wiederum den MainPresenter veranlasst das anzuzeigende Datenmodell (Liga) zu ändern, welches anschließend durch den jeweils ausgewählten View in der gewünschten Form (z.B. Tabelle, Spielplan, Clubs) dargestellt wird. Ein Wechsel von Presenter- View Beziehungen liegt u.a. im MainPresenter vor, wenn von der Tabellen- View in den Spielplan- View gewechselt wird. Hierbei wird der View angepasst und der dazu passende Presenter erzeugt. In der vorliegenden Applikation wird mit einem einzigen Datenmodell (Liga) als Grundlage gearbeitet. In diesem Datenmodell sind Clubs als auch Spiele enthalten. Dieses Datenmodell wird beginnend im MainPresenter an die jeweiligen (Sub)- Presenter- View- Beziehungen als Referenz weitergereicht, die ggf. vom MainPresenter ausgewählt bzw. angesteuert werden (z.B. ClubPresenter und ClubView). Die Datenkonsitenz der Applikation wird durch die Implementierung des Observer- Patterns vom MainPresenter, der jeweils als Observer bei allen Ligen hinzugefügt wird, (ähnlich wie im MVC- Pattern (siehe Balzert S.65)) gewährleistet. Jedoch werden einzelne Views nicht direkt mit dem Liga- Model als Observer verknüpft, sondern nur der MainPresenter dient als Observer für das Liga- Modell. Bei Änderungen des Liga- Models wird dadurch nur der MainPresenter benachrichtigt, der die Daten des aktuell anzuzeigenden Modells an einer Stelle aktualisiert und veranlasst den anzuzeigenden View neu zu zeichnen. Dieses System funktioniert über verschiedene View- Presenter- Beziehungen hinweg. Dies ist möglich, da jeweils nur das anzuzeigende Liga- Model aktualisiert wird und kaskadierend an die bestehende View- Presenter- Auswahl weiter gereicht wird.</w:t>
-      </w:r>
-    </w:p>
-    <w:p>
-      <w:r>
-        <w:t xml:space="preserve">Es wurde bewusst diese Art der Datenkonsistenz zwischen Model und View gewählt, da die Applikation einen komplexen Aufbau aus verschiedensten Presenter – View – </w:t>
+        <w:t xml:space="preserve">Dies geschieht über die Implementierung der </w:t>
+      </w:r>
+      <w:proofErr w:type="spellStart"/>
+      <w:r>
+        <w:t>ActionListener</w:t>
+      </w:r>
+      <w:proofErr w:type="spellEnd"/>
+      <w:r>
+        <w:t xml:space="preserve">- Schnittstelle in den jeweiligen </w:t>
+      </w:r>
+      <w:proofErr w:type="spellStart"/>
+      <w:r>
+        <w:t>Presentern</w:t>
+      </w:r>
+      <w:proofErr w:type="spellEnd"/>
+      <w:r>
+        <w:t xml:space="preserve">, welche jeweils eine </w:t>
+      </w:r>
+      <w:proofErr w:type="spellStart"/>
+      <w:r>
+        <w:t>ActionPerformed</w:t>
+      </w:r>
+      <w:proofErr w:type="spellEnd"/>
+      <w:r>
+        <w:t xml:space="preserve"> Methode überschreiben. Zwischen Views und </w:t>
+      </w:r>
+      <w:proofErr w:type="spellStart"/>
+      <w:r>
+        <w:t>Presenter</w:t>
+      </w:r>
+      <w:proofErr w:type="spellEnd"/>
+      <w:r>
+        <w:t xml:space="preserve"> existiert in der vorliegenden Applikation eine 1:1 Beziehung. Zudem bleibt der jeweiligen View dem dazugehörigen </w:t>
+      </w:r>
+      <w:proofErr w:type="spellStart"/>
+      <w:r>
+        <w:t>Presenter</w:t>
+      </w:r>
+      <w:proofErr w:type="spellEnd"/>
+      <w:r>
+        <w:t xml:space="preserve"> verborgen. Da der </w:t>
+      </w:r>
+      <w:proofErr w:type="spellStart"/>
+      <w:r>
+        <w:t>Presenter</w:t>
+      </w:r>
+      <w:proofErr w:type="spellEnd"/>
+      <w:r>
+        <w:t xml:space="preserve"> die jeweiligen Views kennt, fügt sich dieser selbst als Action- </w:t>
+      </w:r>
+      <w:proofErr w:type="spellStart"/>
+      <w:r>
+        <w:t>Listener</w:t>
+      </w:r>
+      <w:proofErr w:type="spellEnd"/>
+      <w:r>
+        <w:t xml:space="preserve"> für z.B. jeweilige Buttons oder auch Click- Ereignisse in Tabellen oder Listen hinzu. In der jeweiligen View wird jeder Button mit einem passenden </w:t>
+      </w:r>
+      <w:proofErr w:type="spellStart"/>
+      <w:r>
+        <w:t>ActionCommand</w:t>
+      </w:r>
+      <w:proofErr w:type="spellEnd"/>
+      <w:r>
+        <w:t xml:space="preserve"> versehen, welche anschließend im </w:t>
+      </w:r>
+      <w:proofErr w:type="spellStart"/>
+      <w:r>
+        <w:t>Presenter</w:t>
+      </w:r>
+      <w:proofErr w:type="spellEnd"/>
+      <w:r>
+        <w:t xml:space="preserve"> in der </w:t>
+      </w:r>
+      <w:proofErr w:type="spellStart"/>
+      <w:r>
+        <w:t>ActionPerformed</w:t>
+      </w:r>
+      <w:proofErr w:type="spellEnd"/>
+      <w:r>
+        <w:t xml:space="preserve"> Methode verarbeitet wird, um die jeweils korrekte Aktion auszuführen. Der </w:t>
+      </w:r>
+      <w:proofErr w:type="spellStart"/>
+      <w:r>
+        <w:t>Presenter</w:t>
+      </w:r>
+      <w:proofErr w:type="spellEnd"/>
+      <w:r>
+        <w:t xml:space="preserve"> übernimmt als Action- </w:t>
+      </w:r>
+      <w:proofErr w:type="spellStart"/>
+      <w:r>
+        <w:t>Listener</w:t>
+      </w:r>
+      <w:proofErr w:type="spellEnd"/>
+      <w:r>
+        <w:t xml:space="preserve"> die gesamte Steuerung der Applikation, in dem er u.a. Benutzeroberflächenelemente hinzufügen, aktivieren oder auch deaktivieren kann. Ähnlich wie in dem Buch von Balzert H (S.67f.) beschrieben kann ein </w:t>
+      </w:r>
+      <w:proofErr w:type="spellStart"/>
+      <w:r>
+        <w:t>Presenter</w:t>
+      </w:r>
+      <w:proofErr w:type="spellEnd"/>
+      <w:r>
+        <w:t xml:space="preserve"> je nach gewünschter Aktion auch die Erzeugung weiterer </w:t>
+      </w:r>
+      <w:proofErr w:type="spellStart"/>
+      <w:r>
+        <w:t>Presenter</w:t>
+      </w:r>
+      <w:proofErr w:type="spellEnd"/>
+      <w:r>
+        <w:t xml:space="preserve"> bzw. Views und deren Verknüpfung oder das Wechseln des Models übernehmen. Ein Beispiel für das Wechseln des Models in der vorliegenden Applikation ist u.a. das Umschalten der Liga (z.B. Liga 1 zu Liga 2) über Knöpfe im </w:t>
+      </w:r>
+      <w:proofErr w:type="spellStart"/>
+      <w:r>
+        <w:t>MainView</w:t>
+      </w:r>
+      <w:proofErr w:type="spellEnd"/>
+      <w:r>
+        <w:t xml:space="preserve">, welches wiederum den </w:t>
+      </w:r>
+      <w:proofErr w:type="spellStart"/>
+      <w:r>
+        <w:t>MainPresenter</w:t>
+      </w:r>
+      <w:proofErr w:type="spellEnd"/>
+      <w:r>
+        <w:t xml:space="preserve"> veranlasst das anzuzeigende Datenmodell (Liga) zu ändern, welches anschließend </w:t>
+      </w:r>
+      <w:proofErr w:type="gramStart"/>
+      <w:r>
+        <w:t>durch den jeweils ausgewählten View</w:t>
+      </w:r>
+      <w:proofErr w:type="gramEnd"/>
+      <w:r>
+        <w:t xml:space="preserve"> in der gewünschten Form (z.B. Tabelle, Spielplan, Clubs) dargestellt wird. Ein Wechsel von </w:t>
+      </w:r>
+      <w:proofErr w:type="spellStart"/>
+      <w:r>
+        <w:t>Presenter</w:t>
+      </w:r>
+      <w:proofErr w:type="spellEnd"/>
+      <w:r>
+        <w:t xml:space="preserve">- View Beziehungen liegt u.a. im </w:t>
+      </w:r>
+      <w:proofErr w:type="spellStart"/>
+      <w:r>
+        <w:t>MainPresenter</w:t>
+      </w:r>
+      <w:proofErr w:type="spellEnd"/>
+      <w:r>
+        <w:t xml:space="preserve"> vor, wenn von der Tabellen- View in den Spielplan- View gewechselt wird. Hierbei wird der View angepasst und der dazu passende </w:t>
+      </w:r>
+      <w:proofErr w:type="spellStart"/>
+      <w:r>
+        <w:t>Presenter</w:t>
+      </w:r>
+      <w:proofErr w:type="spellEnd"/>
+      <w:r>
+        <w:t xml:space="preserve"> erzeugt. In der vorliegenden Applikation wird mit einem einzigen Datenmodell (Liga) als Grundlage gearbeitet. In diesem Datenmodell sind Clubs als auch Spiele enthalten. Dieses Datenmodell wird beginnend im </w:t>
+      </w:r>
+      <w:proofErr w:type="spellStart"/>
+      <w:r>
+        <w:t>MainPresenter</w:t>
+      </w:r>
+      <w:proofErr w:type="spellEnd"/>
+      <w:r>
+        <w:t xml:space="preserve"> an die jeweiligen (Sub)- </w:t>
+      </w:r>
+      <w:proofErr w:type="spellStart"/>
+      <w:r>
+        <w:t>Presenter</w:t>
+      </w:r>
+      <w:proofErr w:type="spellEnd"/>
+      <w:r>
+        <w:t xml:space="preserve">- View- Beziehungen als Referenz weitergereicht, die ggf. vom </w:t>
+      </w:r>
+      <w:proofErr w:type="spellStart"/>
+      <w:r>
+        <w:t>MainPresenter</w:t>
+      </w:r>
+      <w:proofErr w:type="spellEnd"/>
+      <w:r>
+        <w:t xml:space="preserve"> ausgewählt bzw. angesteuert werden (z.B. </w:t>
+      </w:r>
+      <w:proofErr w:type="spellStart"/>
+      <w:r>
+        <w:t>ClubPresenter</w:t>
+      </w:r>
+      <w:proofErr w:type="spellEnd"/>
+      <w:r>
+        <w:t xml:space="preserve"> und </w:t>
+      </w:r>
+      <w:proofErr w:type="spellStart"/>
+      <w:r>
+        <w:t>ClubView</w:t>
+      </w:r>
+      <w:proofErr w:type="spellEnd"/>
+      <w:r>
+        <w:t xml:space="preserve">). Die </w:t>
+      </w:r>
+      <w:proofErr w:type="spellStart"/>
+      <w:r>
+        <w:t>Datenkonsitenz</w:t>
+      </w:r>
+      <w:proofErr w:type="spellEnd"/>
+      <w:r>
+        <w:t xml:space="preserve"> der Applikation wird durch die Implementierung des Observer- Patterns vom </w:t>
+      </w:r>
+      <w:proofErr w:type="spellStart"/>
+      <w:r>
+        <w:t>MainPresenter</w:t>
+      </w:r>
+      <w:proofErr w:type="spellEnd"/>
+      <w:r>
+        <w:t xml:space="preserve">, der jeweils als Observer bei allen Ligen hinzugefügt wird, (ähnlich wie im MVC- Pattern (siehe Balzert S.65)) gewährleistet. Jedoch werden einzelne Views nicht direkt mit dem Liga- Model als Observer verknüpft, sondern nur der </w:t>
+      </w:r>
+      <w:proofErr w:type="spellStart"/>
+      <w:r>
+        <w:t>MainPresenter</w:t>
+      </w:r>
+      <w:proofErr w:type="spellEnd"/>
+      <w:r>
+        <w:t xml:space="preserve"> dient als Observer für das Liga- Modell. Bei Änderungen des Liga- Models wird dadurch nur der </w:t>
+      </w:r>
+      <w:proofErr w:type="spellStart"/>
+      <w:r>
+        <w:t>MainPresenter</w:t>
+      </w:r>
+      <w:proofErr w:type="spellEnd"/>
+      <w:r>
+        <w:t xml:space="preserve"> benachrichtigt, der die Daten des aktuell anzuzeigenden Modells an einer Stelle aktualisiert und veranlasst </w:t>
+      </w:r>
+      <w:proofErr w:type="gramStart"/>
+      <w:r>
+        <w:t>den anzuzeigenden View</w:t>
+      </w:r>
+      <w:proofErr w:type="gramEnd"/>
+      <w:r>
+        <w:t xml:space="preserve"> neu zu zeichnen. Dieses System funktioniert über verschiedene View- </w:t>
+      </w:r>
+      <w:proofErr w:type="spellStart"/>
+      <w:r>
+        <w:t>Presenter</w:t>
+      </w:r>
+      <w:proofErr w:type="spellEnd"/>
+      <w:r>
+        <w:t xml:space="preserve">- Beziehungen hinweg. Dies ist möglich, da jeweils nur das anzuzeigende Liga- Model aktualisiert wird und kaskadierend an die bestehende View- </w:t>
+      </w:r>
+      <w:proofErr w:type="spellStart"/>
+      <w:r>
+        <w:t>Presenter</w:t>
+      </w:r>
+      <w:proofErr w:type="spellEnd"/>
+      <w:r>
+        <w:t>- Auswahl weiter gereicht wird.</w:t>
+      </w:r>
+    </w:p>
+    <w:p>
+      <w:r>
+        <w:t xml:space="preserve">Es wurde bewusst diese Art der Datenkonsistenz zwischen Model und View gewählt, da die Applikation einen komplexen Aufbau aus verschiedensten </w:t>
+      </w:r>
+      <w:proofErr w:type="spellStart"/>
+      <w:r>
+        <w:t>Presenter</w:t>
+      </w:r>
+      <w:proofErr w:type="spellEnd"/>
+      <w:r>
+        <w:t xml:space="preserve"> – View – </w:t>
       </w:r>
       <w:r>
         <w:lastRenderedPageBreak/>
-        <w:t>Beziehungen aufweist, die wiederum weitere Presenter- View – Beziehungen erzeugen können. So ist die Datenkonsistenz über alle Views zu jedem Zeitpunkt gegeben.</w:t>
+        <w:t xml:space="preserve">Beziehungen aufweist, die wiederum weitere </w:t>
+      </w:r>
+      <w:proofErr w:type="spellStart"/>
+      <w:r>
+        <w:t>Presenter</w:t>
+      </w:r>
+      <w:proofErr w:type="spellEnd"/>
+      <w:r>
+        <w:t>- View – Beziehungen erzeugen können. So ist die Datenkonsistenz über alle Views zu jedem Zeitpunkt gegeben.</w:t>
       </w:r>
     </w:p>
     <w:p>
@@ -3582,7 +4148,17 @@
     </w:p>
     <w:p>
       <w:r>
-        <w:t>Im folgenden wird genauer auf die Gestaltungsweise der grafischen Benutzeroberfläche mit Hilfe der theoretischen Grundlagen von Frau Prof. Balzert eingegangen.</w:t>
+        <w:t xml:space="preserve">Im </w:t>
+      </w:r>
+      <w:proofErr w:type="spellStart"/>
+      <w:proofErr w:type="gramStart"/>
+      <w:r>
+        <w:t>folgenden</w:t>
+      </w:r>
+      <w:proofErr w:type="spellEnd"/>
+      <w:proofErr w:type="gramEnd"/>
+      <w:r>
+        <w:t xml:space="preserve"> wird genauer auf die Gestaltungsweise der grafischen Benutzeroberfläche mit Hilfe der theoretischen Grundlagen von Frau Prof. Balzert eingegangen.</w:t>
       </w:r>
     </w:p>
     <w:p>
@@ -3590,7 +4166,15 @@
         <w:jc w:val="left"/>
       </w:pPr>
       <w:r>
-        <w:t xml:space="preserve">Die grafische Benutzeroberfläche (GUI, Graphical User Interface) entspricht der View- Komponente im MVC bzw. MVP- Pattern. Sie erzeugt Fenster, Menüs sowie die Dialogführung. Zu einer GUI gehören jeweils eine E/A- Komponente (Gestaltung der Information) sowie eine Dialogkomponente (Bedienungsabläufe). Diese grafische Benutzeroberfläche wird mittels eines GUI- Systems (in dem vorliegenden Anwendungsfall Windows) verwaltet. </w:t>
+        <w:t xml:space="preserve">Die grafische Benutzeroberfläche (GUI, </w:t>
+      </w:r>
+      <w:proofErr w:type="spellStart"/>
+      <w:r>
+        <w:t>Graphical</w:t>
+      </w:r>
+      <w:proofErr w:type="spellEnd"/>
+      <w:r>
+        <w:t xml:space="preserve"> User Interface) entspricht der View- Komponente im MVC bzw. MVP- Pattern. Sie erzeugt Fenster, Menüs sowie die Dialogführung. Zu einer GUI gehören jeweils eine E/A- Komponente (Gestaltung der Information) sowie eine Dialogkomponente (Bedienungsabläufe). Diese grafische Benutzeroberfläche wird mittels eines GUI- Systems (in dem vorliegenden Anwendungsfall Windows) verwaltet. </w:t>
       </w:r>
       <w:r>
         <w:rPr>
@@ -3615,7 +4199,23 @@
     </w:p>
     <w:p>
       <w:r>
-        <w:t>Für die Interaktion zwischen einem Dialogsystem und einem Benutzer sowie die Erreichung eines bestimmten Zieles damit wird ein Dialog verwendet. Dabei existieren zwei Arten von Dialogen: Primär- und Sekundärdialog. Primärdialoge dienen der direkten Aufgabenerfüllung und werden bei Fertigstellung der zu bearbeitenden Aufgabe beendet. Sekundärdialoge dienen zum darstellen und anzeigen von Zusatzinformationen.</w:t>
+        <w:t xml:space="preserve">Für die Interaktion zwischen einem Dialogsystem und einem Benutzer sowie die Erreichung eines bestimmten Zieles damit wird ein Dialog verwendet. Dabei existieren zwei Arten von Dialogen: Primär- und Sekundärdialog. Primärdialoge dienen der direkten Aufgabenerfüllung und werden bei Fertigstellung der zu bearbeitenden Aufgabe beendet. Sekundärdialoge dienen </w:t>
+      </w:r>
+      <w:proofErr w:type="gramStart"/>
+      <w:r>
+        <w:t xml:space="preserve">zum </w:t>
+      </w:r>
+      <w:proofErr w:type="spellStart"/>
+      <w:r>
+        <w:t>darstellen</w:t>
+      </w:r>
+      <w:proofErr w:type="spellEnd"/>
+      <w:r>
+        <w:t xml:space="preserve"> und anzeigen</w:t>
+      </w:r>
+      <w:proofErr w:type="gramEnd"/>
+      <w:r>
+        <w:t xml:space="preserve"> von Zusatzinformationen.</w:t>
       </w:r>
       <w:r>
         <w:t xml:space="preserve"> Dialoge können als modale</w:t>
@@ -3644,11 +4244,83 @@
     </w:p>
     <w:p>
       <w:r>
-        <w:t xml:space="preserve">In der vorliegenden Applikation stellt das Hauptfenster (Klasse MainView) den Primärdialog dar von welchem aus weitere Dialoge angesteuert bzw. erzeugt werden können. Die Applikation besitzt wenig Sekundärdialoge (z.B. Kader-View- bzw. Dialog oder auch den PlanAddGame- View bzw. Dialog). Die Sekundärdialoge, die existieren sind zudem alle nicht- modal. Dies wurde gewählt, damit die Datenkonsitenz zu jedem Zeitpunkt der Applikation gegeben ist. So ist es z.B. nicht möglich mehrere Club-Dialoge mit jeweils einem Transaktionsdialog (im ClubEdit-View bzw. Dialog) gleichzeitig zu </w:t>
+        <w:t xml:space="preserve">In der vorliegenden Applikation stellt das Hauptfenster (Klasse </w:t>
+      </w:r>
+      <w:proofErr w:type="spellStart"/>
+      <w:r>
+        <w:t>MainView</w:t>
+      </w:r>
+      <w:proofErr w:type="spellEnd"/>
+      <w:r>
+        <w:t xml:space="preserve">) den Primärdialog dar von welchem </w:t>
+      </w:r>
+      <w:proofErr w:type="gramStart"/>
+      <w:r>
+        <w:t>aus weitere Dialoge</w:t>
+      </w:r>
+      <w:proofErr w:type="gramEnd"/>
+      <w:r>
+        <w:t xml:space="preserve"> angesteuert bzw. erzeugt werden können. Die Applikation besitzt wenig Sekundärdialoge (z.B. Kader-View- bzw. Dialog oder auch </w:t>
+      </w:r>
+      <w:proofErr w:type="gramStart"/>
+      <w:r>
+        <w:t xml:space="preserve">den </w:t>
+      </w:r>
+      <w:proofErr w:type="spellStart"/>
+      <w:r>
+        <w:t>PlanAddGame</w:t>
+      </w:r>
+      <w:proofErr w:type="spellEnd"/>
+      <w:r>
+        <w:t>- View</w:t>
+      </w:r>
+      <w:proofErr w:type="gramEnd"/>
+      <w:r>
+        <w:t xml:space="preserve"> bzw. Dialog). Die Sekundärdialoge, die existieren sind zudem alle nicht- modal. Dies wurde gewählt, damit die </w:t>
+      </w:r>
+      <w:proofErr w:type="spellStart"/>
+      <w:r>
+        <w:t>Datenkonsitenz</w:t>
+      </w:r>
+      <w:proofErr w:type="spellEnd"/>
+      <w:r>
+        <w:t xml:space="preserve"> zu jedem Zeitpunkt der Applikation gegeben ist. So ist es z.B. nicht möglich mehrere Club-Dialoge mit jeweils einem Transaktionsdialog (</w:t>
+      </w:r>
+      <w:proofErr w:type="gramStart"/>
+      <w:r>
+        <w:t xml:space="preserve">im </w:t>
+      </w:r>
+      <w:proofErr w:type="spellStart"/>
+      <w:r>
+        <w:t>ClubEdit</w:t>
+      </w:r>
+      <w:proofErr w:type="spellEnd"/>
+      <w:r>
+        <w:t>-View</w:t>
+      </w:r>
+      <w:proofErr w:type="gramEnd"/>
+      <w:r>
+        <w:t xml:space="preserve"> bzw. Dialog) gleichzeitig zu </w:t>
       </w:r>
       <w:r>
         <w:lastRenderedPageBreak/>
-        <w:t>erzeugen, was ggf. zu Dateninkonsitenzen bei Transaktionen führen kann die noch nicht oder nur Teilweise abgeschlossen sind, und deren Ergebnisse wiederum in anderen offenen ClubEdit-View Dialogen verwendet werden.</w:t>
+        <w:t xml:space="preserve">erzeugen, was ggf. zu </w:t>
+      </w:r>
+      <w:proofErr w:type="spellStart"/>
+      <w:r>
+        <w:t>Dateninkonsitenzen</w:t>
+      </w:r>
+      <w:proofErr w:type="spellEnd"/>
+      <w:r>
+        <w:t xml:space="preserve"> bei Transaktionen führen kann die noch nicht oder nur Teilweise abgeschlossen sind, und deren Ergebnisse wiederum in anderen offenen </w:t>
+      </w:r>
+      <w:proofErr w:type="spellStart"/>
+      <w:r>
+        <w:t>ClubEdit</w:t>
+      </w:r>
+      <w:proofErr w:type="spellEnd"/>
+      <w:r>
+        <w:t>-View Dialogen verwendet werden.</w:t>
       </w:r>
     </w:p>
     <w:p>
@@ -3676,9 +4348,11 @@
       <w:r>
         <w:t xml:space="preserve">, anschließend Auswahl </w:t>
       </w:r>
+      <w:proofErr w:type="gramStart"/>
       <w:r>
         <w:t>zu nutzenden Objektes</w:t>
       </w:r>
+      <w:proofErr w:type="gramEnd"/>
       <w:r>
         <w:t>)</w:t>
       </w:r>
@@ -3711,7 +4385,31 @@
     </w:p>
     <w:p>
       <w:r>
-        <w:t>In der vorliegenden Applikation wird beispielsweise eine objektorientierte Bedienung im MainView- bzw. MainPresenter bei der Auswahl der Liga bzw. des Liga- Models (über die vorhandenen Liga 1 bis Liga 3 Buttons) gewählt. Dies wurde so umgesetzt, um die größtmögliche Flexibilität zwischen anzuzeigenden Darstellungen sowie den anzuzeigenden Daten zu realisieren. So ist außerdem eine benutzerfreundliche Bedienung gewährleistet. Eine funktionsorientierte Beziehung ist bei dem Dialog zum Hinzufügen von Spielen vorzufinden. Hierbei wird zuerst die auszuführende Funktion ausgewählt (Spiel hinzufügen), welches wiederum das öffnen einen neuen Sekundär-Dialoges veranlasst. In diesem Sekundär- Dialog werden anschließend die Objekte, in diesem Fall die zwei Clubs, die gegeneinander spielen, ausgewählt. Bei der Bestätigung dieses Dialogfensters, wird anschließend eine Funktion ausgeführt, die ein Spiel zwischen den ausgewählten Clubs zu dem gewünschten Datum erstellt und zu den jeweiligen Ligen hinzufügt.</w:t>
+        <w:t xml:space="preserve">In der vorliegenden Applikation wird beispielsweise eine objektorientierte Bedienung im </w:t>
+      </w:r>
+      <w:proofErr w:type="spellStart"/>
+      <w:r>
+        <w:t>MainView</w:t>
+      </w:r>
+      <w:proofErr w:type="spellEnd"/>
+      <w:r>
+        <w:t xml:space="preserve">- bzw. </w:t>
+      </w:r>
+      <w:proofErr w:type="spellStart"/>
+      <w:r>
+        <w:t>MainPresenter</w:t>
+      </w:r>
+      <w:proofErr w:type="spellEnd"/>
+      <w:r>
+        <w:t xml:space="preserve"> bei der Auswahl der Liga bzw. des Liga- Models (über die vorhandenen Liga 1 bis Liga 3 Buttons) gewählt. Dies wurde so umgesetzt, um die größtmögliche Flexibilität zwischen anzuzeigenden Darstellungen sowie den anzuzeigenden Daten zu realisieren. So ist außerdem eine benutzerfreundliche Bedienung gewährleistet. Eine funktionsorientierte Beziehung ist bei dem Dialog zum Hinzufügen von Spielen vorzufinden. Hierbei wird zuerst die auszuführende Funktion ausgewählt (Spiel hinzufügen), welches wiederum </w:t>
+      </w:r>
+      <w:proofErr w:type="gramStart"/>
+      <w:r>
+        <w:t>das öffnen</w:t>
+      </w:r>
+      <w:proofErr w:type="gramEnd"/>
+      <w:r>
+        <w:t xml:space="preserve"> einen neuen Sekundär-Dialoges veranlasst. In diesem Sekundär- Dialog werden anschließend die Objekte, in diesem Fall die zwei Clubs, die gegeneinander spielen, ausgewählt. Bei der Bestätigung dieses Dialogfensters, wird anschließend eine Funktion ausgeführt, die ein Spiel zwischen den ausgewählten Clubs zu dem gewünschten Datum erstellt und zu den jeweiligen Ligen hinzufügt.</w:t>
       </w:r>
     </w:p>
     <w:p>
@@ -3805,24 +4503,58 @@
     </w:p>
     <w:p>
       <w:r>
-        <w:t>In der vorliegenden Applikation besteht das Primärfenster der Applikation (MainView</w:t>
-      </w:r>
-      <w:r>
-        <w:t xml:space="preserve"> realisiert durch ein JFrame</w:t>
-      </w:r>
-      <w:r>
-        <w:t>) aus einem Titelbalken (Titel: Bundesligaverwaltung), einem zwei reihigem Menübalken, bestehend aus den Auswahlknöpfen für Liga 1, Liga 2, Liga 3 sowie den Auswahlknöpfen für Tabelle, Spielplan und Clubs und dem Arbeitsbereich, der je nach der getroffenen Auswahl die Darstellung bzw. die anzuzeigenden Daten im Arbeitsbereich anpasst.</w:t>
-      </w:r>
-    </w:p>
-    <w:p>
-      <w:r>
-        <w:t>Dialogfenster (dialog box</w:t>
+        <w:t>In der vorliegenden Applikation besteht das Primärfenster der Applikation (</w:t>
+      </w:r>
+      <w:proofErr w:type="spellStart"/>
+      <w:r>
+        <w:t>MainView</w:t>
+      </w:r>
+      <w:proofErr w:type="spellEnd"/>
+      <w:r>
+        <w:t xml:space="preserve"> realisiert durch ein </w:t>
+      </w:r>
+      <w:proofErr w:type="spellStart"/>
+      <w:r>
+        <w:t>JFrame</w:t>
+      </w:r>
+      <w:proofErr w:type="spellEnd"/>
+      <w:r>
+        <w:t xml:space="preserve">) aus einem Titelbalken (Titel: Bundesligaverwaltung), einem </w:t>
+      </w:r>
+      <w:proofErr w:type="gramStart"/>
+      <w:r>
+        <w:t>zwei reihigem</w:t>
+      </w:r>
+      <w:proofErr w:type="gramEnd"/>
+      <w:r>
+        <w:t xml:space="preserve"> Menübalken, bestehend aus den Auswahlknöpfen für Liga 1, Liga 2, Liga 3 sowie den Auswahlknöpfen für Tabelle, Spielplan und Clubs und dem Arbeitsbereich, der je nach der getroffenen Auswahl die Darstellung bzw. die anzuzeigenden Daten im Arbeitsbereich anpasst.</w:t>
+      </w:r>
+    </w:p>
+    <w:p>
+      <w:r>
+        <w:t>Dialogfenster (</w:t>
+      </w:r>
+      <w:proofErr w:type="spellStart"/>
+      <w:r>
+        <w:t>dialog</w:t>
+      </w:r>
+      <w:proofErr w:type="spellEnd"/>
+      <w:r>
+        <w:t xml:space="preserve"> box</w:t>
       </w:r>
       <w:r>
         <w:t>, Benutzereingabe meist als modaler Dialog</w:t>
       </w:r>
       <w:r>
-        <w:t>) und Mitteilungsfenster (message box</w:t>
+        <w:t>) und Mitteilungsfenster (</w:t>
+      </w:r>
+      <w:proofErr w:type="spellStart"/>
+      <w:r>
+        <w:t>message</w:t>
+      </w:r>
+      <w:proofErr w:type="spellEnd"/>
+      <w:r>
+        <w:t xml:space="preserve"> box</w:t>
       </w:r>
       <w:r>
         <w:t>, nur Benutzermittelungen keine Interaktionselemente zur Datenselektion- oder Manipulation</w:t>
@@ -3845,16 +4577,48 @@
         <w:t>Dialogfenster</w:t>
       </w:r>
       <w:r>
-        <w:t xml:space="preserve"> z.B. beim hinzufügen eines neuen Spiels zwischen zwei Teams verwendet. </w:t>
-      </w:r>
-      <w:r>
-        <w:t xml:space="preserve">Dies wurde durch mittels der Implementierung eines JDialog realisiert. </w:t>
+        <w:t xml:space="preserve"> z.B. beim </w:t>
+      </w:r>
+      <w:proofErr w:type="spellStart"/>
+      <w:r>
+        <w:t>hinzufügen</w:t>
+      </w:r>
+      <w:proofErr w:type="spellEnd"/>
+      <w:r>
+        <w:t xml:space="preserve"> eines neuen Spiels zwischen zwei Teams verwendet. </w:t>
+      </w:r>
+      <w:r>
+        <w:t xml:space="preserve">Dies wurde durch mittels der Implementierung eines </w:t>
+      </w:r>
+      <w:proofErr w:type="spellStart"/>
+      <w:r>
+        <w:t>JDialog</w:t>
+      </w:r>
+      <w:proofErr w:type="spellEnd"/>
+      <w:r>
+        <w:t xml:space="preserve"> realisiert. </w:t>
       </w:r>
       <w:r>
         <w:t xml:space="preserve">Nach vollständiger Auswahl und Eingabe aller erforderlichen Parameter werden diese überprüft. </w:t>
       </w:r>
       <w:r>
-        <w:t>Je nach positiver oder negativer Überprüfung der Eingabedaten wird ein entsprechender MessageDialog (mittels JOptionPane) mit entsprechenden Hinweisen angezeigt.</w:t>
+        <w:t xml:space="preserve">Je nach positiver oder negativer Überprüfung der Eingabedaten wird ein entsprechender </w:t>
+      </w:r>
+      <w:proofErr w:type="spellStart"/>
+      <w:r>
+        <w:t>MessageDialog</w:t>
+      </w:r>
+      <w:proofErr w:type="spellEnd"/>
+      <w:r>
+        <w:t xml:space="preserve"> (mittels </w:t>
+      </w:r>
+      <w:proofErr w:type="spellStart"/>
+      <w:r>
+        <w:t>JOptionPane</w:t>
+      </w:r>
+      <w:proofErr w:type="spellEnd"/>
+      <w:r>
+        <w:t>) mit entsprechenden Hinweisen angezeigt.</w:t>
       </w:r>
     </w:p>
     <w:p>
@@ -3873,7 +4637,15 @@
     </w:p>
     <w:p>
       <w:r>
-        <w:t>Eine übersichtliche und zumeist vorbestimmte Auswahl von Menüoptionen sind häufig Bestandteile von Menüs. Menüs können als Aktionsmenü (Verzweigung in andere Menüs oder Auslösen von Anwendungsfunktionen) oder als Eigenschaftsmenü (Einstellung von Parametern zum Beeinflussung des Verhaltens der Anwendung, auch mehr Selektion möglich) in Applikationen vorkommen.</w:t>
+        <w:t xml:space="preserve">Eine übersichtliche und zumeist vorbestimmte Auswahl von Menüoptionen sind häufig Bestandteile von Menüs. Menüs können als Aktionsmenü (Verzweigung in andere Menüs oder Auslösen von Anwendungsfunktionen) oder als Eigenschaftsmenü (Einstellung von Parametern </w:t>
+      </w:r>
+      <w:proofErr w:type="gramStart"/>
+      <w:r>
+        <w:t>zum Beeinflussung</w:t>
+      </w:r>
+      <w:proofErr w:type="gramEnd"/>
+      <w:r>
+        <w:t xml:space="preserve"> des Verhaltens der Anwendung, auch mehr Selektion möglich) in Applikationen vorkommen.</w:t>
       </w:r>
       <w:bookmarkStart w:id="28" w:name="_Ref69998764"/>
       <w:bookmarkEnd w:id="28"/>
@@ -3943,7 +4715,15 @@
     </w:p>
     <w:p>
       <w:r>
-        <w:t>In der vorliegenden Applikation wurde auf klassische Menüleiste, wie in den meisten Windows- Applikationen vorzufinden ist verzichtet. Stattdessen wurden beispielsweise im Hauptfenster (MainView) zwei Menüreihen zur Auswahl der anzuzeigenden Daten (über Liga 1 bis Liga 3 selektierbar) und der passenden Ansicht (Tabelle, Spielplan, Clubs) zu den Daten genutzt. Dies ermöglicht sowohl eine große Flexibilität in der Auswahl als auch eine einfache Bedienung</w:t>
+        <w:t>In der vorliegenden Applikation wurde auf klassische Menüleiste, wie in den meisten Windows- Applikationen vorzufinden ist verzichtet. Stattdessen wurden beispielsweise im Hauptfenster (</w:t>
+      </w:r>
+      <w:proofErr w:type="spellStart"/>
+      <w:r>
+        <w:t>MainView</w:t>
+      </w:r>
+      <w:proofErr w:type="spellEnd"/>
+      <w:r>
+        <w:t>) zwei Menüreihen zur Auswahl der anzuzeigenden Daten (über Liga 1 bis Liga 3 selektierbar) und der passenden Ansicht (Tabelle, Spielplan, Clubs) zu den Daten genutzt. Dies ermöglicht sowohl eine große Flexibilität in der Auswahl als auch eine einfache Bedienung</w:t>
       </w:r>
       <w:r>
         <w:t>.</w:t>
@@ -3997,7 +4777,15 @@
         <w:t>Tabellen bzw. Listenelemente</w:t>
       </w:r>
       <w:r>
-        <w:t xml:space="preserve"> stellen Erweiterungen eines Listenfeldes (list box) dar. Für die Darstellung der Daten in der Tabellenform existieren verschiedene Darstellungsvarianten:</w:t>
+        <w:t xml:space="preserve"> stellen Erweiterungen eines Listenfeldes (</w:t>
+      </w:r>
+      <w:proofErr w:type="spellStart"/>
+      <w:r>
+        <w:t>list</w:t>
+      </w:r>
+      <w:proofErr w:type="spellEnd"/>
+      <w:r>
+        <w:t xml:space="preserve"> box) dar. Für die Darstellung der Daten in der Tabellenform existieren verschiedene Darstellungsvarianten:</w:t>
       </w:r>
       <w:bookmarkStart w:id="30" w:name="_Ref70263053"/>
       <w:r>
@@ -4049,11 +4837,83 @@
     </w:p>
     <w:p>
       <w:r>
-        <w:t xml:space="preserve">Da die vorliegende Applikation mit Java programmiert wurde, wurde für die Darstellung von Tabellen (z.B. im TableView oder in der Spiel- Historie) die Java eigene JTable gewählt. Diese stellt die Daten in der Form des oben beschriebenen Reportes dar. Damit die Daten korrekt dargestellt werden, benötigt die JTable ein eigenes Model, welches die Tabellenstruktur (Spaltenbeschriftung und ggf. Zeilen) vorgibt. Die Tabellenmodelle </w:t>
+        <w:t xml:space="preserve">Da die vorliegende Applikation mit Java programmiert wurde, wurde für die Darstellung von Tabellen (z.B. im </w:t>
+      </w:r>
+      <w:proofErr w:type="spellStart"/>
+      <w:r>
+        <w:t>TableView</w:t>
+      </w:r>
+      <w:proofErr w:type="spellEnd"/>
+      <w:r>
+        <w:t xml:space="preserve"> oder in der Spiel- Historie) </w:t>
+      </w:r>
+      <w:proofErr w:type="gramStart"/>
+      <w:r>
+        <w:t>die Java</w:t>
+      </w:r>
+      <w:proofErr w:type="gramEnd"/>
+      <w:r>
+        <w:t xml:space="preserve"> eigene </w:t>
+      </w:r>
+      <w:proofErr w:type="spellStart"/>
+      <w:r>
+        <w:t>JTable</w:t>
+      </w:r>
+      <w:proofErr w:type="spellEnd"/>
+      <w:r>
+        <w:t xml:space="preserve"> gewählt. Diese stellt die Daten in der Form des oben beschriebenen Reportes dar. Damit die Daten korrekt dargestellt werden, benötigt die </w:t>
+      </w:r>
+      <w:proofErr w:type="spellStart"/>
+      <w:r>
+        <w:t>JTable</w:t>
+      </w:r>
+      <w:proofErr w:type="spellEnd"/>
+      <w:r>
+        <w:t xml:space="preserve"> ein eigenes Model, welches die Tabellenstruktur (Spaltenbeschriftung und ggf. Zeilen) vorgibt. Die Tabellenmodelle </w:t>
       </w:r>
       <w:r>
         <w:lastRenderedPageBreak/>
-        <w:t>für die verwendeten JTable in der vorliegenden Applikation wurden in den jeweiligen View- Klassen mit den gewünschten Spalten initialisiert. Die Befüllung der jeweiligen Tabelle mit den anzuzeigenden Daten erfolgt durch den entsprechenden Controller, der für den jeweiligen View verantwortlich ist, in welchem sich die Tabelle befindet. In der vorliegenden Applikation sind alle vorhanden Tabellen spaltenweise sortierbar, jedoch ist keine Tabelle an sich editierbar. Die Möglichkeit der Veränderung von Daten direkt in der Tabelle wurde deaktiviert, um die Daten zwischen dem Model und der jeweiligen View, die die Tabelle anzeigt konsistent zu halten. In einige Tabellen z.B. im ClubView oder im KaderView sind Zeilen bzw. Spalten selektierbar und über Pop-Up Menüs editierbar. Diese Möglichkeit, wurde bewusst nur in diesen Views bzw. Tabellen gewählt, da die JTables zum Anzeigen der allgemeinen Bundesligatabelle bzw. der Spielhistorie nicht verändert werden dürfen, da sie nur bereits feststehende bzw. verarbeitete Informationen anzeigen.</w:t>
+        <w:t xml:space="preserve">für die verwendeten </w:t>
+      </w:r>
+      <w:proofErr w:type="spellStart"/>
+      <w:r>
+        <w:t>JTable</w:t>
+      </w:r>
+      <w:proofErr w:type="spellEnd"/>
+      <w:r>
+        <w:t xml:space="preserve"> in der vorliegenden Applikation wurden in den jeweiligen View- Klassen mit den gewünschten Spalten initialisiert. Die Befüllung der jeweiligen Tabelle mit den anzuzeigenden Daten erfolgt durch den entsprechenden Controller, der für den jeweiligen View verantwortlich ist, in welchem sich die Tabelle befindet. In der vorliegenden Applikation sind alle vorhanden Tabellen spaltenweise sortierbar, jedoch ist keine Tabelle an sich editierbar. Die Möglichkeit der Veränderung von Daten direkt in der Tabelle wurde deaktiviert, um die Daten zwischen dem Model und der jeweiligen View, die die Tabelle </w:t>
+      </w:r>
+      <w:proofErr w:type="gramStart"/>
+      <w:r>
+        <w:t>anzeigt</w:t>
+      </w:r>
+      <w:proofErr w:type="gramEnd"/>
+      <w:r>
+        <w:t xml:space="preserve"> konsistent zu halten. In einige Tabellen z.B. im </w:t>
+      </w:r>
+      <w:proofErr w:type="spellStart"/>
+      <w:r>
+        <w:t>ClubView</w:t>
+      </w:r>
+      <w:proofErr w:type="spellEnd"/>
+      <w:r>
+        <w:t xml:space="preserve"> oder im </w:t>
+      </w:r>
+      <w:proofErr w:type="spellStart"/>
+      <w:r>
+        <w:t>KaderView</w:t>
+      </w:r>
+      <w:proofErr w:type="spellEnd"/>
+      <w:r>
+        <w:t xml:space="preserve"> sind Zeilen bzw. Spalten selektierbar und über Pop-Up Menüs editierbar. Diese Möglichkeit, wurde bewusst nur in diesen Views bzw. Tabellen gewählt, da die </w:t>
+      </w:r>
+      <w:proofErr w:type="spellStart"/>
+      <w:r>
+        <w:t>JTables</w:t>
+      </w:r>
+      <w:proofErr w:type="spellEnd"/>
+      <w:r>
+        <w:t xml:space="preserve"> zum Anzeigen der allgemeinen Bundesligatabelle bzw. der Spielhistorie nicht verändert werden dürfen, da sie nur bereits feststehende bzw. verarbeitete Informationen anzeigen.</w:t>
       </w:r>
     </w:p>
     <w:p>
@@ -4119,7 +4979,39 @@
     </w:p>
     <w:p>
       <w:r>
-        <w:t xml:space="preserve">In der vorliegenden Applikation wurden Dropdown- Listenfelder in Form von JComboBoxen beispielsweise beim Ersteller neuer Spiele im PlanAddGameView verwendet. Hierbei ist sowohl die auswählbare Liga als auch das jeweils auswählbare Team über JComboBoxen realisiert. Die jeweils selektierbaren Teams richten sich dabei nach der ausgewählten Liga. Diese Interaktionselemente wurde an dieser Stelle bewusst gewählt, um den Benutzer, durch vorgegebene Auswahlmöglichkeiten in den JComboBoxen eine einfache Bedienung der Applikation zu ermöglich und zu gleich die Wahrscheinlichkeit für fehlerhafte Benutzereingaben, die z.B. durch einen direkten Input durch Textfelder entstehen könnten, zu reduzieren. </w:t>
+        <w:t xml:space="preserve">In der vorliegenden Applikation wurden Dropdown- Listenfelder in Form von </w:t>
+      </w:r>
+      <w:proofErr w:type="spellStart"/>
+      <w:r>
+        <w:t>JComboBoxen</w:t>
+      </w:r>
+      <w:proofErr w:type="spellEnd"/>
+      <w:r>
+        <w:t xml:space="preserve"> beispielsweise beim Ersteller neuer Spiele im </w:t>
+      </w:r>
+      <w:proofErr w:type="spellStart"/>
+      <w:r>
+        <w:t>PlanAddGameView</w:t>
+      </w:r>
+      <w:proofErr w:type="spellEnd"/>
+      <w:r>
+        <w:t xml:space="preserve"> verwendet. Hierbei ist sowohl die auswählbare Liga als auch das jeweils auswählbare Team über </w:t>
+      </w:r>
+      <w:proofErr w:type="spellStart"/>
+      <w:r>
+        <w:t>JComboBoxen</w:t>
+      </w:r>
+      <w:proofErr w:type="spellEnd"/>
+      <w:r>
+        <w:t xml:space="preserve"> realisiert. Die jeweils selektierbaren Teams richten sich dabei nach der ausgewählten Liga. Diese Interaktionselemente wurde an dieser Stelle bewusst gewählt, um den Benutzer, durch vorgegebene Auswahlmöglichkeiten in den </w:t>
+      </w:r>
+      <w:proofErr w:type="spellStart"/>
+      <w:r>
+        <w:t>JComboBoxen</w:t>
+      </w:r>
+      <w:proofErr w:type="spellEnd"/>
+      <w:r>
+        <w:t xml:space="preserve"> eine einfache Bedienung der Applikation zu ermöglich und zu gleich die Wahrscheinlichkeit für fehlerhafte Benutzereingaben, die z.B. durch einen direkten Input durch Textfelder entstehen könnten, zu reduzieren. </w:t>
       </w:r>
     </w:p>
     <w:p>
@@ -4155,7 +5047,25 @@
         <w:t></w:t>
       </w:r>
       <w:r>
-        <w:t xml:space="preserve"> wir nutzen die strikte Trennung von Model und View aus dem MVP Pattern, jedoch die Verarbeitung von Benutzereingaben, die durch den Presenter  geschenen aus dem MVC Pattern</w:t>
+        <w:t xml:space="preserve"> wir nutzen die strikte Trennung von Model und View aus dem MVP Pattern, jedoch die Verarbeitung von Benutzereingaben, die durch den </w:t>
+      </w:r>
+      <w:proofErr w:type="spellStart"/>
+      <w:proofErr w:type="gramStart"/>
+      <w:r>
+        <w:t>Presenter</w:t>
+      </w:r>
+      <w:proofErr w:type="spellEnd"/>
+      <w:r>
+        <w:t xml:space="preserve">  </w:t>
+      </w:r>
+      <w:proofErr w:type="spellStart"/>
+      <w:r>
+        <w:t>geschenen</w:t>
+      </w:r>
+      <w:proofErr w:type="spellEnd"/>
+      <w:proofErr w:type="gramEnd"/>
+      <w:r>
+        <w:t xml:space="preserve"> aus dem MVC Pattern</w:t>
       </w:r>
       <w:bookmarkStart w:id="32" w:name="_Vorstellung_des_Unternehmens"/>
       <w:bookmarkEnd w:id="32"/>
@@ -4169,7 +5079,39 @@
         <w:t></w:t>
       </w:r>
       <w:r>
-        <w:t xml:space="preserve"> für die Datenkonsitenz nutzen wir das Observerpattern (MainPresenter registriert sich beim LigaModel </w:t>
+        <w:t xml:space="preserve"> für die </w:t>
+      </w:r>
+      <w:proofErr w:type="spellStart"/>
+      <w:r>
+        <w:t>Datenkonsitenz</w:t>
+      </w:r>
+      <w:proofErr w:type="spellEnd"/>
+      <w:r>
+        <w:t xml:space="preserve"> nutzen wir das </w:t>
+      </w:r>
+      <w:proofErr w:type="spellStart"/>
+      <w:r>
+        <w:t>Observerpattern</w:t>
+      </w:r>
+      <w:proofErr w:type="spellEnd"/>
+      <w:r>
+        <w:t xml:space="preserve"> (</w:t>
+      </w:r>
+      <w:proofErr w:type="spellStart"/>
+      <w:r>
+        <w:t>MainPresenter</w:t>
+      </w:r>
+      <w:proofErr w:type="spellEnd"/>
+      <w:r>
+        <w:t xml:space="preserve"> registriert sich beim </w:t>
+      </w:r>
+      <w:proofErr w:type="spellStart"/>
+      <w:r>
+        <w:t>LigaModel</w:t>
+      </w:r>
+      <w:proofErr w:type="spellEnd"/>
+      <w:r>
+        <w:t xml:space="preserve"> </w:t>
       </w:r>
       <w:r>
         <w:rPr>
@@ -4198,7 +5140,31 @@
         <w:t></w:t>
       </w:r>
       <w:r>
-        <w:t xml:space="preserve"> Ziel: keine Beziehung zwischen Model und View &amp; App- Weite Datenkonsitenz über mehrere View- Presenter- Beziehung durch ein einheitliches Hauptmodels (durch Aktualisierung des MainPresenters bei Änderung des Liga Models)</w:t>
+        <w:t xml:space="preserve"> Ziel: keine Beziehung zwischen Model und View &amp; App- Weite </w:t>
+      </w:r>
+      <w:proofErr w:type="spellStart"/>
+      <w:r>
+        <w:t>Datenkonsitenz</w:t>
+      </w:r>
+      <w:proofErr w:type="spellEnd"/>
+      <w:r>
+        <w:t xml:space="preserve"> über mehrere View- </w:t>
+      </w:r>
+      <w:proofErr w:type="spellStart"/>
+      <w:r>
+        <w:t>Presenter</w:t>
+      </w:r>
+      <w:proofErr w:type="spellEnd"/>
+      <w:r>
+        <w:t xml:space="preserve">- Beziehung durch ein einheitliches Hauptmodels (durch Aktualisierung des </w:t>
+      </w:r>
+      <w:proofErr w:type="spellStart"/>
+      <w:r>
+        <w:t>MainPresenters</w:t>
+      </w:r>
+      <w:proofErr w:type="spellEnd"/>
+      <w:r>
+        <w:t xml:space="preserve"> bei Änderung des Liga Models)</w:t>
       </w:r>
     </w:p>
     <w:p>
@@ -4236,7 +5202,15 @@
         <w:t></w:t>
       </w:r>
       <w:r>
-        <w:t xml:space="preserve"> Hauptinstanz die Alles Kontrolliert: MainPresenter </w:t>
+        <w:t xml:space="preserve"> Hauptinstanz die Alles Kontrolliert: </w:t>
+      </w:r>
+      <w:proofErr w:type="spellStart"/>
+      <w:r>
+        <w:t>MainPresenter</w:t>
+      </w:r>
+      <w:proofErr w:type="spellEnd"/>
+      <w:r>
+        <w:t xml:space="preserve"> </w:t>
       </w:r>
       <w:r>
         <w:rPr>
@@ -4245,7 +5219,31 @@
         <w:t></w:t>
       </w:r>
       <w:r>
-        <w:t xml:space="preserve"> hier allgemeine Anzeige im Hauptfenter (und damit auch weitere Intialisierung von View- Presenter Beziehungen) </w:t>
+        <w:t xml:space="preserve"> hier allgemeine Anzeige im </w:t>
+      </w:r>
+      <w:proofErr w:type="spellStart"/>
+      <w:r>
+        <w:t>Hauptfenter</w:t>
+      </w:r>
+      <w:proofErr w:type="spellEnd"/>
+      <w:r>
+        <w:t xml:space="preserve"> (und damit auch weitere </w:t>
+      </w:r>
+      <w:proofErr w:type="spellStart"/>
+      <w:r>
+        <w:t>Intialisierung</w:t>
+      </w:r>
+      <w:proofErr w:type="spellEnd"/>
+      <w:r>
+        <w:t xml:space="preserve"> von View- </w:t>
+      </w:r>
+      <w:proofErr w:type="spellStart"/>
+      <w:r>
+        <w:t>Presenter</w:t>
+      </w:r>
+      <w:proofErr w:type="spellEnd"/>
+      <w:r>
+        <w:t xml:space="preserve"> Beziehungen) </w:t>
       </w:r>
       <w:r>
         <w:rPr>
@@ -4254,7 +5252,15 @@
         <w:t></w:t>
       </w:r>
       <w:r>
-        <w:t xml:space="preserve"> &amp; Aktualisierung der Daten über das Observer pattern </w:t>
+        <w:t xml:space="preserve"> &amp; Aktualisierung der Daten über das Observer </w:t>
+      </w:r>
+      <w:proofErr w:type="spellStart"/>
+      <w:r>
+        <w:t>pattern</w:t>
+      </w:r>
+      <w:proofErr w:type="spellEnd"/>
+      <w:r>
+        <w:t xml:space="preserve"> </w:t>
       </w:r>
       <w:r>
         <w:rPr>
@@ -4263,7 +5269,55 @@
         <w:t></w:t>
       </w:r>
       <w:r>
-        <w:t xml:space="preserve"> app Funktioniert und weitere Fenster bleiben offen und nur Datenaktualisierung (Bsp.: Hinzufügen von Spielern (im ClubView), weil wir bei Aktualisierung im MainPresenter nicht dessen Zustand ändern d.h. alle offenen Presnter- View Beziehungen, die durch den MainPresenter initlaiisert wurden bleiben so bestehen </w:t>
+        <w:t xml:space="preserve"> </w:t>
+      </w:r>
+      <w:proofErr w:type="spellStart"/>
+      <w:r>
+        <w:t>app</w:t>
+      </w:r>
+      <w:proofErr w:type="spellEnd"/>
+      <w:r>
+        <w:t xml:space="preserve"> Funktioniert und weitere Fenster bleiben offen und nur Datenaktualisierung (Bsp.: Hinzufügen von Spielern (im </w:t>
+      </w:r>
+      <w:proofErr w:type="spellStart"/>
+      <w:r>
+        <w:t>ClubView</w:t>
+      </w:r>
+      <w:proofErr w:type="spellEnd"/>
+      <w:r>
+        <w:t xml:space="preserve">), weil wir bei Aktualisierung im </w:t>
+      </w:r>
+      <w:proofErr w:type="spellStart"/>
+      <w:r>
+        <w:t>MainPresenter</w:t>
+      </w:r>
+      <w:proofErr w:type="spellEnd"/>
+      <w:r>
+        <w:t xml:space="preserve"> nicht dessen Zustand ändern d.h. alle offenen </w:t>
+      </w:r>
+      <w:proofErr w:type="spellStart"/>
+      <w:r>
+        <w:t>Presnter</w:t>
+      </w:r>
+      <w:proofErr w:type="spellEnd"/>
+      <w:r>
+        <w:t xml:space="preserve">- View Beziehungen, die durch den </w:t>
+      </w:r>
+      <w:proofErr w:type="spellStart"/>
+      <w:r>
+        <w:t>MainPresenter</w:t>
+      </w:r>
+      <w:proofErr w:type="spellEnd"/>
+      <w:r>
+        <w:t xml:space="preserve"> </w:t>
+      </w:r>
+      <w:proofErr w:type="spellStart"/>
+      <w:r>
+        <w:t>initlaiisert</w:t>
+      </w:r>
+      <w:proofErr w:type="spellEnd"/>
+      <w:r>
+        <w:t xml:space="preserve"> wurden bleiben so bestehen </w:t>
       </w:r>
       <w:r>
         <w:rPr>
@@ -4272,7 +5326,15 @@
         <w:t></w:t>
       </w:r>
       <w:r>
-        <w:t xml:space="preserve"> das gleiche gilt auch für alle nachfolgenden Presenter- View Beziehungen </w:t>
+        <w:t xml:space="preserve"> das gleiche gilt auch für alle nachfolgenden </w:t>
+      </w:r>
+      <w:proofErr w:type="spellStart"/>
+      <w:r>
+        <w:t>Presenter</w:t>
+      </w:r>
+      <w:proofErr w:type="spellEnd"/>
+      <w:r>
+        <w:t xml:space="preserve">- View Beziehungen </w:t>
       </w:r>
       <w:r>
         <w:rPr>
@@ -4281,7 +5343,23 @@
         <w:t></w:t>
       </w:r>
       <w:r>
-        <w:t xml:space="preserve"> sinnvoll wegen der Komplexittät der Applikation (models können von mehreren Controllern aktualisiert werden, und von mehreren Views dargestellt werden)</w:t>
+        <w:t xml:space="preserve"> sinnvoll wegen der </w:t>
+      </w:r>
+      <w:proofErr w:type="spellStart"/>
+      <w:r>
+        <w:t>Komplexittät</w:t>
+      </w:r>
+      <w:proofErr w:type="spellEnd"/>
+      <w:r>
+        <w:t xml:space="preserve"> der Applikation (</w:t>
+      </w:r>
+      <w:proofErr w:type="spellStart"/>
+      <w:r>
+        <w:t>models</w:t>
+      </w:r>
+      <w:proofErr w:type="spellEnd"/>
+      <w:r>
+        <w:t xml:space="preserve"> können von mehreren Controllern aktualisiert werden, und von mehreren Views dargestellt werden)</w:t>
       </w:r>
     </w:p>
     <w:p>
@@ -4292,7 +5370,15 @@
         <w:t></w:t>
       </w:r>
       <w:r>
-        <w:t xml:space="preserve"> bei uns: wir arbeiten mit einem einheitlichen Datenmodell (der ausgwählten Liga) </w:t>
+        <w:t xml:space="preserve"> bei uns: wir arbeiten mit einem einheitlichen Datenmodell (der </w:t>
+      </w:r>
+      <w:proofErr w:type="spellStart"/>
+      <w:r>
+        <w:t>ausgwählten</w:t>
+      </w:r>
+      <w:proofErr w:type="spellEnd"/>
+      <w:r>
+        <w:t xml:space="preserve"> Liga) </w:t>
       </w:r>
       <w:r>
         <w:rPr>
@@ -4343,18 +5429,67 @@
           <w:lang w:val="en-US"/>
         </w:rPr>
       </w:pPr>
+      <w:proofErr w:type="spellStart"/>
       <w:r>
         <w:rPr>
           <w:lang w:val="en-US"/>
         </w:rPr>
-        <w:t>Anhang 1</w:t>
-      </w:r>
+        <w:t>Anhang</w:t>
+      </w:r>
+      <w:proofErr w:type="spellEnd"/>
       <w:r>
         <w:rPr>
           <w:lang w:val="en-US"/>
         </w:rPr>
+        <w:t xml:space="preserve"> 1</w:t>
+      </w:r>
+      <w:r>
+        <w:rPr>
+          <w:lang w:val="en-US"/>
+        </w:rPr>
         <w:tab/>
-        <w:t>Klassendiagramm (Eigene Darstellung)</w:t>
+      </w:r>
+      <w:proofErr w:type="spellStart"/>
+      <w:r>
+        <w:rPr>
+          <w:lang w:val="en-US"/>
+        </w:rPr>
+        <w:t>Klassendiagramm</w:t>
+      </w:r>
+      <w:proofErr w:type="spellEnd"/>
+      <w:r>
+        <w:rPr>
+          <w:lang w:val="en-US"/>
+        </w:rPr>
+        <w:t xml:space="preserve"> (</w:t>
+      </w:r>
+      <w:proofErr w:type="spellStart"/>
+      <w:r>
+        <w:rPr>
+          <w:lang w:val="en-US"/>
+        </w:rPr>
+        <w:t>Eigene</w:t>
+      </w:r>
+      <w:proofErr w:type="spellEnd"/>
+      <w:r>
+        <w:rPr>
+          <w:lang w:val="en-US"/>
+        </w:rPr>
+        <w:t xml:space="preserve"> </w:t>
+      </w:r>
+      <w:proofErr w:type="spellStart"/>
+      <w:r>
+        <w:rPr>
+          <w:lang w:val="en-US"/>
+        </w:rPr>
+        <w:t>Darstellung</w:t>
+      </w:r>
+      <w:proofErr w:type="spellEnd"/>
+      <w:r>
+        <w:rPr>
+          <w:lang w:val="en-US"/>
+        </w:rPr>
+        <w:t>)</w:t>
       </w:r>
     </w:p>
     <w:p>
@@ -4428,18 +5563,67 @@
           <w:lang w:val="en-US"/>
         </w:rPr>
       </w:pPr>
+      <w:proofErr w:type="spellStart"/>
       <w:r>
         <w:rPr>
           <w:lang w:val="en-US"/>
         </w:rPr>
-        <w:t>Anhang 2</w:t>
-      </w:r>
+        <w:t>Anhang</w:t>
+      </w:r>
+      <w:proofErr w:type="spellEnd"/>
       <w:r>
         <w:rPr>
           <w:lang w:val="en-US"/>
         </w:rPr>
+        <w:t xml:space="preserve"> 2</w:t>
+      </w:r>
+      <w:r>
+        <w:rPr>
+          <w:lang w:val="en-US"/>
+        </w:rPr>
         <w:tab/>
-        <w:t>Paketdiagramm (Eigene Darstellung)</w:t>
+      </w:r>
+      <w:proofErr w:type="spellStart"/>
+      <w:r>
+        <w:rPr>
+          <w:lang w:val="en-US"/>
+        </w:rPr>
+        <w:t>Paketdiagramm</w:t>
+      </w:r>
+      <w:proofErr w:type="spellEnd"/>
+      <w:r>
+        <w:rPr>
+          <w:lang w:val="en-US"/>
+        </w:rPr>
+        <w:t xml:space="preserve"> (</w:t>
+      </w:r>
+      <w:proofErr w:type="spellStart"/>
+      <w:r>
+        <w:rPr>
+          <w:lang w:val="en-US"/>
+        </w:rPr>
+        <w:t>Eigene</w:t>
+      </w:r>
+      <w:proofErr w:type="spellEnd"/>
+      <w:r>
+        <w:rPr>
+          <w:lang w:val="en-US"/>
+        </w:rPr>
+        <w:t xml:space="preserve"> </w:t>
+      </w:r>
+      <w:proofErr w:type="spellStart"/>
+      <w:r>
+        <w:rPr>
+          <w:lang w:val="en-US"/>
+        </w:rPr>
+        <w:t>Darstellung</w:t>
+      </w:r>
+      <w:proofErr w:type="spellEnd"/>
+      <w:r>
+        <w:rPr>
+          <w:lang w:val="en-US"/>
+        </w:rPr>
+        <w:t>)</w:t>
       </w:r>
     </w:p>
     <w:p>
@@ -4540,19 +5724,76 @@
           <w:lang w:val="en-US"/>
         </w:rPr>
       </w:pPr>
+      <w:proofErr w:type="spellStart"/>
       <w:r>
         <w:rPr>
           <w:lang w:val="en-US"/>
         </w:rPr>
         <w:lastRenderedPageBreak/>
-        <w:t>Anhang 3</w:t>
-      </w:r>
+        <w:t>Anhang</w:t>
+      </w:r>
+      <w:proofErr w:type="spellEnd"/>
       <w:r>
         <w:rPr>
           <w:lang w:val="en-US"/>
         </w:rPr>
+        <w:t xml:space="preserve"> 3</w:t>
+      </w:r>
+      <w:r>
+        <w:rPr>
+          <w:lang w:val="en-US"/>
+        </w:rPr>
         <w:tab/>
-        <w:t>Datenbank-Diagramm  (Eigene Darstellung)</w:t>
+      </w:r>
+      <w:proofErr w:type="spellStart"/>
+      <w:r>
+        <w:rPr>
+          <w:lang w:val="en-US"/>
+        </w:rPr>
+        <w:t>Datenbank-</w:t>
+      </w:r>
+      <w:proofErr w:type="gramStart"/>
+      <w:r>
+        <w:rPr>
+          <w:lang w:val="en-US"/>
+        </w:rPr>
+        <w:t>Diagramm</w:t>
+      </w:r>
+      <w:proofErr w:type="spellEnd"/>
+      <w:r>
+        <w:rPr>
+          <w:lang w:val="en-US"/>
+        </w:rPr>
+        <w:t xml:space="preserve">  (</w:t>
+      </w:r>
+      <w:proofErr w:type="spellStart"/>
+      <w:proofErr w:type="gramEnd"/>
+      <w:r>
+        <w:rPr>
+          <w:lang w:val="en-US"/>
+        </w:rPr>
+        <w:t>Eigene</w:t>
+      </w:r>
+      <w:proofErr w:type="spellEnd"/>
+      <w:r>
+        <w:rPr>
+          <w:lang w:val="en-US"/>
+        </w:rPr>
+        <w:t xml:space="preserve"> </w:t>
+      </w:r>
+      <w:proofErr w:type="spellStart"/>
+      <w:r>
+        <w:rPr>
+          <w:lang w:val="en-US"/>
+        </w:rPr>
+        <w:t>Darstellung</w:t>
+      </w:r>
+      <w:proofErr w:type="spellEnd"/>
+      <w:r>
+        <w:rPr>
+          <w:lang w:val="en-US"/>
+        </w:rPr>
+        <w:t>)</w:t>
       </w:r>
     </w:p>
     <w:p>
@@ -6090,8 +7331,29 @@
           </w:rPr>
         </w:pPr>
         <w:r>
-          <w:t>BiB8aE BiB8aE BiB8aE BiB8aE</w:t>
+          <w:t xml:space="preserve">BiB8aE </w:t>
         </w:r>
+        <w:proofErr w:type="spellStart"/>
+        <w:r>
+          <w:t>BiB8aE</w:t>
+        </w:r>
+        <w:proofErr w:type="spellEnd"/>
+        <w:r>
+          <w:t xml:space="preserve"> </w:t>
+        </w:r>
+        <w:proofErr w:type="spellStart"/>
+        <w:r>
+          <w:t>BiB8aE</w:t>
+        </w:r>
+        <w:proofErr w:type="spellEnd"/>
+        <w:r>
+          <w:t xml:space="preserve"> </w:t>
+        </w:r>
+        <w:proofErr w:type="spellStart"/>
+        <w:r>
+          <w:t>BiB8aE</w:t>
+        </w:r>
+        <w:proofErr w:type="spellEnd"/>
       </w:p>
     </w:sdtContent>
   </w:sdt>
@@ -10173,6 +11435,7 @@
     <w:rsid w:val="00EE7AF7"/>
     <w:rsid w:val="00F55155"/>
     <w:rsid w:val="00F556D2"/>
+    <w:rsid w:val="00F77E2E"/>
     <w:rsid w:val="00F85230"/>
     <w:rsid w:val="00FA4DE8"/>
     <w:rsid w:val="00FB30D4"/>
@@ -11115,9 +12378,7 @@
 </file>
 
 <file path=customXml/item2.xml><?xml version="1.0" encoding="utf-8"?>
-<p:properties xmlns:p="http://schemas.microsoft.com/office/2006/metadata/properties" xmlns:xsi="http://www.w3.org/2001/XMLSchema-instance" xmlns:pc="http://schemas.microsoft.com/office/infopath/2007/PartnerControls">
-  <documentManagement/>
-</p:properties>
+<b:Sources xmlns:b="http://schemas.openxmlformats.org/officeDocument/2006/bibliography" xmlns="http://schemas.openxmlformats.org/officeDocument/2006/bibliography" SelectedStyle="\APA.XSL" StyleName="APA Fifth Edition"/>
 </file>
 
 <file path=customXml/item3.xml><?xml version="1.0" encoding="utf-8"?>
@@ -11130,7 +12391,9 @@
 </file>
 
 <file path=customXml/item4.xml><?xml version="1.0" encoding="utf-8"?>
-<b:Sources xmlns:b="http://schemas.openxmlformats.org/officeDocument/2006/bibliography" xmlns="http://schemas.openxmlformats.org/officeDocument/2006/bibliography" SelectedStyle="\APA.XSL" StyleName="APA Fifth Edition"/>
+<p:properties xmlns:p="http://schemas.microsoft.com/office/2006/metadata/properties" xmlns:xsi="http://www.w3.org/2001/XMLSchema-instance" xmlns:pc="http://schemas.microsoft.com/office/infopath/2007/PartnerControls">
+  <documentManagement/>
+</p:properties>
 </file>
 
 <file path=customXml/itemProps1.xml><?xml version="1.0" encoding="utf-8"?>
@@ -11152,10 +12415,9 @@
 </file>
 
 <file path=customXml/itemProps2.xml><?xml version="1.0" encoding="utf-8"?>
-<ds:datastoreItem xmlns:ds="http://schemas.openxmlformats.org/officeDocument/2006/customXml" ds:itemID="{D444F24C-D039-4A5C-92A4-F0A28D4A9241}">
+<ds:datastoreItem xmlns:ds="http://schemas.openxmlformats.org/officeDocument/2006/customXml" ds:itemID="{AD056121-C86B-4D51-8B50-46339E478045}">
   <ds:schemaRefs>
-    <ds:schemaRef ds:uri="http://schemas.microsoft.com/office/2006/metadata/properties"/>
-    <ds:schemaRef ds:uri="http://schemas.microsoft.com/office/infopath/2007/PartnerControls"/>
+    <ds:schemaRef ds:uri="http://schemas.openxmlformats.org/officeDocument/2006/bibliography"/>
   </ds:schemaRefs>
 </ds:datastoreItem>
 </file>
@@ -11169,9 +12431,10 @@
 </file>
 
 <file path=customXml/itemProps4.xml><?xml version="1.0" encoding="utf-8"?>
-<ds:datastoreItem xmlns:ds="http://schemas.openxmlformats.org/officeDocument/2006/customXml" ds:itemID="{AD056121-C86B-4D51-8B50-46339E478045}">
+<ds:datastoreItem xmlns:ds="http://schemas.openxmlformats.org/officeDocument/2006/customXml" ds:itemID="{D444F24C-D039-4A5C-92A4-F0A28D4A9241}">
   <ds:schemaRefs>
-    <ds:schemaRef ds:uri="http://schemas.openxmlformats.org/officeDocument/2006/bibliography"/>
+    <ds:schemaRef ds:uri="http://schemas.microsoft.com/office/2006/metadata/properties"/>
+    <ds:schemaRef ds:uri="http://schemas.microsoft.com/office/infopath/2007/PartnerControls"/>
   </ds:schemaRefs>
 </ds:datastoreItem>
 </file>
</xml_diff>

<commit_message>
TDR update and improvements in GUI
</commit_message>
<xml_diff>
--- a/TDR_AuD.docx
+++ b/TDR_AuD.docx
@@ -3075,15 +3075,7 @@
         <w:spacing w:after="0"/>
       </w:pPr>
       <w:r>
-        <w:t xml:space="preserve"> Apache </w:t>
-      </w:r>
-      <w:proofErr w:type="spellStart"/>
-      <w:r>
-        <w:t>Netbeans</w:t>
-      </w:r>
-      <w:proofErr w:type="spellEnd"/>
-      <w:r>
-        <w:t xml:space="preserve"> 12.0</w:t>
+        <w:t xml:space="preserve"> Apache Netbeans 12.0</w:t>
       </w:r>
     </w:p>
     <w:p>
@@ -3178,59 +3170,11 @@
     </w:p>
     <w:p>
       <w:r>
-        <w:t>Beim Beobachter- Muster (</w:t>
-      </w:r>
-      <w:proofErr w:type="spellStart"/>
-      <w:r>
-        <w:t>observer</w:t>
-      </w:r>
-      <w:proofErr w:type="spellEnd"/>
-      <w:r>
-        <w:t xml:space="preserve"> </w:t>
-      </w:r>
-      <w:proofErr w:type="spellStart"/>
-      <w:r>
-        <w:t>pattern</w:t>
-      </w:r>
-      <w:proofErr w:type="spellEnd"/>
-      <w:r>
-        <w:t xml:space="preserve">) handelt es sich um ein objektorientiertes Verhaltensmuster (behavioral </w:t>
-      </w:r>
-      <w:proofErr w:type="spellStart"/>
-      <w:r>
-        <w:t>pattern</w:t>
-      </w:r>
-      <w:proofErr w:type="spellEnd"/>
-      <w:r>
-        <w:t>). Ziel dieses Musters ist es, dass von einem Objekt abhängige Objekte automatisch benachrichtigt werden, wenn sich das eine Objekt ändert, um ggf. ihre Daten zu aktualisieren. Dies wird durch eine Registrierung der abhängigen Objekte bei dem gewünschten Objekt erreicht. Dieses Muster wird häufig in Verbindung mit GUI- Frameworks und Benutzeroberflächen eingesetzt. Beobachter (Observer) (</w:t>
-      </w:r>
-      <w:proofErr w:type="gramStart"/>
-      <w:r>
-        <w:t>Objekte</w:t>
-      </w:r>
-      <w:proofErr w:type="gramEnd"/>
-      <w:r>
-        <w:t xml:space="preserve"> die informiert werden wollen) registrieren sich dafür bei den gewünschten Objekten. In Java existiert eine Klasse (Observable, zuständig für Re-/Deregistrierung von </w:t>
-      </w:r>
-      <w:proofErr w:type="spellStart"/>
-      <w:r>
-        <w:t>Observern</w:t>
-      </w:r>
-      <w:proofErr w:type="spellEnd"/>
-      <w:r>
-        <w:t xml:space="preserve">, sowie deren Benachrichtigung) und eine Schnittstelle </w:t>
+        <w:t xml:space="preserve">Beim Beobachter- Muster (observer pattern) handelt es sich um ein objektorientiertes Verhaltensmuster (behavioral pattern). Ziel dieses Musters ist es, dass von einem Objekt abhängige Objekte automatisch benachrichtigt werden, wenn sich das eine Objekt ändert, um ggf. ihre Daten zu aktualisieren. Dies wird durch eine Registrierung der abhängigen Objekte bei dem gewünschten Objekt erreicht. Dieses Muster wird häufig in Verbindung mit GUI- Frameworks und Benutzeroberflächen eingesetzt. Beobachter (Observer) (Objekte die informiert werden wollen) registrieren sich dafür bei den gewünschten Objekten. In Java existiert eine Klasse (Observable, zuständig für Re-/Deregistrierung von Observern, sowie deren Benachrichtigung) und eine Schnittstelle </w:t>
       </w:r>
       <w:r>
         <w:lastRenderedPageBreak/>
-        <w:t xml:space="preserve">(Observer, für Beanschriftung bei Änderungen </w:t>
-      </w:r>
-      <w:proofErr w:type="gramStart"/>
-      <w:r>
-        <w:t>an den jeweiligen Observable</w:t>
-      </w:r>
-      <w:proofErr w:type="gramEnd"/>
-      <w:r>
-        <w:t>) um das Observer- Muster umzusetzen.</w:t>
+        <w:t>(Observer, für Beanschriftung bei Änderungen an den jeweiligen Observable) um das Observer- Muster umzusetzen.</w:t>
       </w:r>
       <w:r>
         <w:rPr>
@@ -3252,11 +3196,9 @@
       <w:r>
         <w:t xml:space="preserve">Model View </w:t>
       </w:r>
-      <w:proofErr w:type="spellStart"/>
       <w:r>
         <w:t>Presenter</w:t>
       </w:r>
-      <w:proofErr w:type="spellEnd"/>
       <w:r>
         <w:t xml:space="preserve"> Pattern</w:t>
       </w:r>
@@ -3264,15 +3206,7 @@
     </w:p>
     <w:p>
       <w:r>
-        <w:t xml:space="preserve">Als allgemeine Programmstruktur Programmarchitektur wurde das Model- View- </w:t>
-      </w:r>
-      <w:proofErr w:type="spellStart"/>
-      <w:r>
-        <w:t>Presenter</w:t>
-      </w:r>
-      <w:proofErr w:type="spellEnd"/>
-      <w:r>
-        <w:t xml:space="preserve"> Pattern gewählt, welches ein Derivat des Model- View- Controller Pattern darstellt.</w:t>
+        <w:t>Als allgemeine Programmstruktur Programmarchitektur wurde das Model- View- Presenter Pattern gewählt, welches ein Derivat des Model- View- Controller Pattern darstellt.</w:t>
       </w:r>
       <w:r>
         <w:rPr>
@@ -3392,15 +3326,7 @@
         </w:rPr>
       </w:pPr>
       <w:r>
-        <w:t xml:space="preserve">Die Anwendungs- bzw. Geschäftslogik sowie deren Daten wird durch das Model repräsentiert. Die grafische Benutzeroberfläche wird durch die View dargestellt. Die Hauptfunktion des Controllers ist das Steuern der Applikation (u.a. Benutzerinterkation und Veränderung des Models). So fungiert der Controller als Bindeglied und </w:t>
-      </w:r>
-      <w:proofErr w:type="spellStart"/>
-      <w:r>
-        <w:t>Bekanntmacher</w:t>
-      </w:r>
-      <w:proofErr w:type="spellEnd"/>
-      <w:r>
-        <w:t xml:space="preserve"> zwischen Model und View. Dabei kann ein Model ggf. von mehreren Controllern verändert werden. Zwischen Model und View wird das Observer- Pattern implementiert, so dass sich die jeweiligen Views als Beobachter bei den gewünschten Models registrieren und so bei einer Zustandsänderung des Models benachrichtigt werden, wodurch sie wiederum ihre Darstellung anpassen können.</w:t>
+        <w:t>Die Anwendungs- bzw. Geschäftslogik sowie deren Daten wird durch das Model repräsentiert. Die grafische Benutzeroberfläche wird durch die View dargestellt. Die Hauptfunktion des Controllers ist das Steuern der Applikation (u.a. Benutzerinterkation und Veränderung des Models). So fungiert der Controller als Bindeglied und Bekanntmacher zwischen Model und View. Dabei kann ein Model ggf. von mehreren Controllern verändert werden. Zwischen Model und View wird das Observer- Pattern implementiert, so dass sich die jeweiligen Views als Beobachter bei den gewünschten Models registrieren und so bei einer Zustandsänderung des Models benachrichtigt werden, wodurch sie wiederum ihre Darstellung anpassen können.</w:t>
       </w:r>
       <w:r>
         <w:rPr>
@@ -3450,23 +3376,7 @@
       </w:r>
       <w:r>
         <w:lastRenderedPageBreak/>
-        <w:t xml:space="preserve">bzgl. der Darstellung oder der Interaktion besitzen. Eine weitere Variante </w:t>
-      </w:r>
-      <w:proofErr w:type="gramStart"/>
-      <w:r>
-        <w:t>des MVC- Pattern</w:t>
-      </w:r>
-      <w:proofErr w:type="gramEnd"/>
-      <w:r>
-        <w:t xml:space="preserve"> stellt das Model- View- </w:t>
-      </w:r>
-      <w:proofErr w:type="spellStart"/>
-      <w:r>
-        <w:t>Presenter</w:t>
-      </w:r>
-      <w:proofErr w:type="spellEnd"/>
-      <w:r>
-        <w:t xml:space="preserve"> (MVP) Pattern dar.</w:t>
+        <w:t>bzgl. der Darstellung oder der Interaktion besitzen. Eine weitere Variante des MVC- Pattern stellt das Model- View- Presenter (MVP) Pattern dar.</w:t>
       </w:r>
       <w:r>
         <w:rPr>
@@ -3477,71 +3387,7 @@
     </w:p>
     <w:p>
       <w:r>
-        <w:t xml:space="preserve">Beim MVP- Pattern herrscht eine strenge Trennung zwischen Model und View. Das Model enthält wie beim MVC- Pattern die Geschäftslogik sowie die Daten und kennt weder </w:t>
-      </w:r>
-      <w:proofErr w:type="gramStart"/>
-      <w:r>
-        <w:t>den View</w:t>
-      </w:r>
-      <w:proofErr w:type="gramEnd"/>
-      <w:r>
-        <w:t xml:space="preserve"> noch den </w:t>
-      </w:r>
-      <w:proofErr w:type="spellStart"/>
-      <w:r>
-        <w:t>Presenter</w:t>
-      </w:r>
-      <w:proofErr w:type="spellEnd"/>
-      <w:r>
-        <w:t xml:space="preserve">. Außerdem übernimmt der </w:t>
-      </w:r>
-      <w:proofErr w:type="spellStart"/>
-      <w:r>
-        <w:t>Presenter</w:t>
-      </w:r>
-      <w:proofErr w:type="spellEnd"/>
-      <w:r>
-        <w:t xml:space="preserve"> die alleinige Steuerung des Models. Der View enthält keinerlei Steuerungslogik. Er akzeptiert nur Benutzereingabe und stellt die gewünschten Daten entsprechend dar. Die Verbindung des Models und </w:t>
-      </w:r>
-      <w:proofErr w:type="gramStart"/>
-      <w:r>
-        <w:t>des Views</w:t>
-      </w:r>
-      <w:proofErr w:type="gramEnd"/>
-      <w:r>
-        <w:t xml:space="preserve"> erfolgt über den </w:t>
-      </w:r>
-      <w:proofErr w:type="spellStart"/>
-      <w:r>
-        <w:t>Presenter</w:t>
-      </w:r>
-      <w:proofErr w:type="spellEnd"/>
-      <w:r>
-        <w:t xml:space="preserve">. Dieser enthält die steuernde Logik, nimmt Benutzereingabe der View entgegen, ändert Daten am Model und leitet diese Änderungen wieder für die Darstellung </w:t>
-      </w:r>
-      <w:proofErr w:type="gramStart"/>
-      <w:r>
-        <w:t>an den View</w:t>
-      </w:r>
-      <w:proofErr w:type="gramEnd"/>
-      <w:r>
-        <w:t xml:space="preserve"> weiter. Dadurch übernimmt der </w:t>
-      </w:r>
-      <w:proofErr w:type="spellStart"/>
-      <w:r>
-        <w:t>Presenter</w:t>
-      </w:r>
-      <w:proofErr w:type="spellEnd"/>
-      <w:r>
-        <w:t xml:space="preserve"> die Rolle des Mediators zwischen Model und View. Die View besitzt jedoch keinen Zugriff auf den </w:t>
-      </w:r>
-      <w:proofErr w:type="spellStart"/>
-      <w:r>
-        <w:t>Presenter</w:t>
-      </w:r>
-      <w:proofErr w:type="spellEnd"/>
-      <w:r>
-        <w:t xml:space="preserve"> oder das Model. Der größte Unterschied zum MVC- Muster besteht darin, dass es beim MVP- Muster keine Assoziation zwischen Model und View gibt.</w:t>
+        <w:t>Beim MVP- Pattern herrscht eine strenge Trennung zwischen Model und View. Das Model enthält wie beim MVC- Pattern die Geschäftslogik sowie die Daten und kennt weder den View noch den Presenter. Außerdem übernimmt der Presenter die alleinige Steuerung des Models. Der View enthält keinerlei Steuerungslogik. Er akzeptiert nur Benutzereingabe und stellt die gewünschten Daten entsprechend dar. Die Verbindung des Models und des Views erfolgt über den Presenter. Dieser enthält die steuernde Logik, nimmt Benutzereingabe der View entgegen, ändert Daten am Model und leitet diese Änderungen wieder für die Darstellung an den View weiter. Dadurch übernimmt der Presenter die Rolle des Mediators zwischen Model und View. Die View besitzt jedoch keinen Zugriff auf den Presenter oder das Model. Der größte Unterschied zum MVC- Muster besteht darin, dass es beim MVP- Muster keine Assoziation zwischen Model und View gibt.</w:t>
       </w:r>
       <w:r>
         <w:rPr>
@@ -3552,23 +3398,7 @@
     </w:p>
     <w:p>
       <w:r>
-        <w:t xml:space="preserve">Beim MVP – Muster kann der View unterschiedliche Ausprägungen besitzen. Einerseits kann der View komplett passiv sein, in dem er bei Benutzerinterkation einen Methodenaufruf beim </w:t>
-      </w:r>
-      <w:proofErr w:type="spellStart"/>
-      <w:r>
-        <w:t>Presenter</w:t>
-      </w:r>
-      <w:proofErr w:type="spellEnd"/>
-      <w:r>
-        <w:t xml:space="preserve"> veranlasst, der wiederum über Schnittstellen </w:t>
-      </w:r>
-      <w:proofErr w:type="gramStart"/>
-      <w:r>
-        <w:t>am View</w:t>
-      </w:r>
-      <w:proofErr w:type="gramEnd"/>
-      <w:r>
-        <w:t xml:space="preserve"> und Model Daten aktualisiert und zur Darstellung aufbereitet. Anderseits kann der View auch so implementiert sein, dass er die Möglichkeit besitzt Interaktionen oder Ereignisse selbstständig zu verarbeiten.</w:t>
+        <w:t>Beim MVP – Muster kann der View unterschiedliche Ausprägungen besitzen. Einerseits kann der View komplett passiv sein, in dem er bei Benutzerinterkation einen Methodenaufruf beim Presenter veranlasst, der wiederum über Schnittstellen am View und Model Daten aktualisiert und zur Darstellung aufbereitet. Anderseits kann der View auch so implementiert sein, dass er die Möglichkeit besitzt Interaktionen oder Ereignisse selbstständig zu verarbeiten.</w:t>
       </w:r>
       <w:r>
         <w:rPr>
@@ -3579,558 +3409,293 @@
     </w:p>
     <w:p>
       <w:r>
-        <w:t xml:space="preserve">In der vorliegenden Applikation wurde eine Kombination aus MVC und MVP- Muster angewendet. Es existierte eine strikte Trennung zwischen Model und View ähnlich wie im MVP- Muster vorhanden ist, jedoch werden die Benutzereingabe bzw. Interaktion wie im MVC- Muster direkt von der, im vorliegenden Falle, als </w:t>
-      </w:r>
-      <w:proofErr w:type="spellStart"/>
-      <w:r>
-        <w:t>Presenter</w:t>
-      </w:r>
-      <w:proofErr w:type="spellEnd"/>
-      <w:r>
-        <w:t xml:space="preserve"> bezeichneten Instanz wahrgenommen, ohne einen expliziten Aufruf in der jeweiligen View. Zwischen Views und </w:t>
-      </w:r>
-      <w:proofErr w:type="spellStart"/>
-      <w:r>
-        <w:t>Presenter</w:t>
-      </w:r>
-      <w:proofErr w:type="spellEnd"/>
-      <w:r>
-        <w:t xml:space="preserve"> existiert in der vorliegenden Applikation eine 1:1 Beziehung. Zudem bleibt der </w:t>
-      </w:r>
-      <w:proofErr w:type="spellStart"/>
-      <w:r>
-        <w:t>Presenter</w:t>
-      </w:r>
-      <w:proofErr w:type="spellEnd"/>
+        <w:t xml:space="preserve">In der vorliegenden Applikation wurde eine Kombination aus MVC und MVP- Muster angewendet. Es existierte eine strikte Trennung zwischen Model und View ähnlich wie im MVP- Muster vorhanden ist, jedoch werden die Benutzereingabe bzw. Interaktion wie im MVC- Muster direkt von der, im vorliegenden Falle, als Presenter bezeichneten Instanz wahrgenommen, ohne einen expliziten Aufruf in der jeweiligen View. Zwischen Views und Presenter existiert in der vorliegenden Applikation eine 1:1 Beziehung. Zudem bleibt der Presenter dem dazugehörigem View verborgen. Der Presenter übernimmt als Action- Listener die gesamte Steuerung der Applikation, in dem er u.a. auf Benutzereingaben reagiert, Benutzeroberflächenelemente hinzufügen, aktivieren oder auch deaktivieren kann oder das jeweilige Model ändern kann. Ähnlich wie in dem Buch von Balzert H (S.67f.) beschrieben kann ein Presenter je nach gewünschter Aktion auch </w:t>
+      </w:r>
+      <w:r>
+        <w:lastRenderedPageBreak/>
+        <w:t>die Erzeugung weiterer Presenter bzw. Views und deren Verknüpfung oder das Wechseln des Models übernehmen. Die Datenkonsitenz der Applikation wird durch die Implementierung des Observer- Musters vom MainPresenter, der jeweils als Observer bei allen Ligen hinzugefügt wird, (ähnlich wie im MVC- Pattern (siehe Balzert S.65)) gewährleistet. Jedoch werden einzelne Views nicht direkt mit dem Liga- Model als Observer verknüpft, sondern nur der MainPresenter dient als Observer für das Liga- Modell. Das Liga- Modell wird bei weiteren erzeugten View- Presneter Beziehungen jeweils als Referenz übergeben. Bei Änderungen des Liga- Models wird dadurch nur der MainPresenter benachrichtigt, der die Daten des aktuell anzuzeigenden Modells an einer Stelle aktualisiert und veranlasst den anzuzeigenden View neu zu zeichnen.</w:t>
+      </w:r>
+    </w:p>
+    <w:p>
+      <w:pPr>
+        <w:pStyle w:val="berschrift3"/>
+      </w:pPr>
+      <w:bookmarkStart w:id="15" w:name="_Toc70574945"/>
+      <w:r>
+        <w:t>Data Access Object</w:t>
+      </w:r>
+      <w:bookmarkEnd w:id="15"/>
+    </w:p>
+    <w:p>
+      <w:r>
+        <w:t>//Rene</w:t>
+      </w:r>
+    </w:p>
+    <w:p>
+      <w:pPr>
+        <w:pStyle w:val="berschrift3"/>
+      </w:pPr>
+      <w:bookmarkStart w:id="16" w:name="_Toc70574946"/>
+      <w:r>
+        <w:t>Object Relational Mapping</w:t>
+      </w:r>
+      <w:bookmarkEnd w:id="16"/>
+    </w:p>
+    <w:p>
+      <w:r>
+        <w:t>//Robin</w:t>
+      </w:r>
+      <w:r>
+        <w:t xml:space="preserve"> + Rene</w:t>
+      </w:r>
+    </w:p>
+    <w:p>
+      <w:pPr>
+        <w:pStyle w:val="berschrift2"/>
+      </w:pPr>
+      <w:bookmarkStart w:id="17" w:name="_Toc70574947"/>
+      <w:r>
+        <w:t>Verwendete Algorithmen</w:t>
+      </w:r>
+      <w:bookmarkEnd w:id="17"/>
+    </w:p>
+    <w:p>
+      <w:r>
+        <w:t>//Theorie (kleiner Absatz)</w:t>
+      </w:r>
+    </w:p>
+    <w:p>
+      <w:pPr>
+        <w:pStyle w:val="berschrift3"/>
+      </w:pPr>
+      <w:bookmarkStart w:id="18" w:name="_Toc70574948"/>
+      <w:r>
+        <w:t>Compare</w:t>
+      </w:r>
+      <w:bookmarkEnd w:id="18"/>
+    </w:p>
+    <w:p>
+      <w:r>
+        <w:t>//Robin</w:t>
+      </w:r>
+    </w:p>
+    <w:p>
+      <w:pPr>
+        <w:pStyle w:val="berschrift3"/>
+      </w:pPr>
+      <w:bookmarkStart w:id="19" w:name="_Toc70574949"/>
+      <w:r>
+        <w:t>Copy</w:t>
+      </w:r>
+      <w:bookmarkEnd w:id="19"/>
+    </w:p>
+    <w:p>
+      <w:r>
+        <w:t>//</w:t>
+      </w:r>
+      <w:r>
+        <w:t>Otto</w:t>
+      </w:r>
+    </w:p>
+    <w:p>
+      <w:pPr>
+        <w:pStyle w:val="berschrift3"/>
+      </w:pPr>
+      <w:bookmarkStart w:id="20" w:name="_Toc70574950"/>
+      <w:r>
+        <w:t>Equals</w:t>
+      </w:r>
+      <w:bookmarkEnd w:id="20"/>
+    </w:p>
+    <w:p>
+      <w:r>
+        <w:t>//Robin</w:t>
+      </w:r>
+    </w:p>
+    <w:p>
+      <w:pPr>
+        <w:pStyle w:val="berschrift3"/>
+      </w:pPr>
+      <w:bookmarkStart w:id="21" w:name="_Toc70574951"/>
+      <w:r>
+        <w:t>Logger</w:t>
+      </w:r>
+      <w:bookmarkEnd w:id="21"/>
+    </w:p>
+    <w:p>
+      <w:r>
+        <w:t>//Rene</w:t>
+      </w:r>
+    </w:p>
+    <w:p>
+      <w:r>
+        <w:t xml:space="preserve">Beim </w:t>
+      </w:r>
+    </w:p>
+    <w:p>
+      <w:r>
+        <w:t>/////////////////////////////////////////////////////////////////////////////////////////////////////////////////////////////////////////</w:t>
+      </w:r>
+    </w:p>
+    <w:p>
+      <w:r>
+        <w:lastRenderedPageBreak/>
+        <w:t>Dies geschieht über die Implementierung der ActionListener- Schnittstelle in den jeweiligen Presentern, welche jeweils eine ActionPerformed Methode überschreiben. Zwischen Views und Presenter existiert in der vorliegenden Applikation eine 1:1 Beziehung. Zudem bleibt der jeweiligen View dem dazugehörigen Presenter verborgen. Da der Presenter die jeweiligen Views kennt, fügt sich dieser selbst als Action- Listener für z.B. jeweilige Buttons oder auch Click- Ereignisse in Tabellen oder Listen hinzu. In der jeweiligen View wird jeder Button mit einem passenden ActionCommand versehen, welche anschließend im Presenter in der ActionPerformed Methode verarbeitet wird, um die jeweils korrekte Aktion auszuführen. Der Presenter übernimmt als Action- Listener die gesamte Steuerung der Applikation, in dem er u.a. Benutzeroberflächenelemente hinzufügen, aktivieren oder auch deaktivieren kann. Ähnlich wie in dem Buch von Balzert H (S.67f.) beschrieben kann ein Presenter je nach gewünschter Aktion auch die Erzeugung weiterer Presenter bzw. Views und deren Verknüpfung oder das Wechseln des Models übernehmen. Ein Beispiel für das Wechseln des Models in der vorliegenden Applikation ist u.a. das Umschalten der Liga (z.B. Liga 1 zu Liga 2) über Knöpfe im MainView, welches wiederum den MainPresenter veranlasst das anzuzeigende Datenmodell (Liga) zu ändern, welches anschließend durch den jeweils ausgewählten View in der gewünschten Form (z.B. Tabelle, Spielplan, Clubs) dargestellt wird. Ein Wechsel von Presenter- View Beziehungen liegt u.a. im MainPresenter vor, wenn von der Tabellen- View in den Spielplan- View gewechselt wird. Hierbei wird der View angepasst und der dazu passende Presenter erzeugt. In der vorliegenden Applikation wird mit einem einzigen Datenmodell (Liga) als Grundlage gearbeitet. In diesem Datenmodell sind Clubs als auch Spiele enthalten. Dieses Datenmodell wird beginnend im MainPresenter an die jeweiligen (Sub)- Presenter- View- Beziehungen als Referenz weitergereicht, die ggf. vom MainPresenter ausgewählt bzw. angesteuert werden (z.B. ClubPresenter und ClubView). Die Datenkonsitenz der Applikation wird durch die Implementierung des Observer- Patterns vom MainPresenter, der jeweils als Observer bei allen Ligen hinzugefügt wird, (ähnlich wie im MVC- Pattern (siehe Balzert S.65)) gewährleistet. Jedoch werden einzelne Views nicht direkt mit dem Liga- Model als Observer verknüpft, sondern nur der MainPresenter dient als Observer für das Liga- Modell. Bei Änderungen des Liga- Models wird dadurch nur der MainPresenter benachrichtigt, der die Daten des aktuell anzuzeigenden Modells an einer Stelle aktualisiert und veranlasst den anzuzeigenden View neu zu zeichnen. Dieses System funktioniert über verschiedene View- Presenter- Beziehungen hinweg. Dies ist möglich, da jeweils nur das anzuzeigende Liga- Model aktualisiert wird und kaskadierend an die bestehende View- Presenter- Auswahl weiter gereicht wird.</w:t>
+      </w:r>
+    </w:p>
+    <w:p>
+      <w:r>
+        <w:t xml:space="preserve">Es wurde bewusst diese Art der Datenkonsistenz zwischen Model und View gewählt, da die Applikation einen komplexen Aufbau aus verschiedensten Presenter – View – </w:t>
+      </w:r>
+      <w:r>
+        <w:lastRenderedPageBreak/>
+        <w:t>Beziehungen aufweist, die wiederum weitere Presenter- View – Beziehungen erzeugen können. So ist die Datenkonsistenz über alle Views zu jedem Zeitpunkt gegeben.</w:t>
+      </w:r>
+    </w:p>
+    <w:p>
+      <w:pPr>
+        <w:pStyle w:val="berschrift2"/>
+      </w:pPr>
+      <w:bookmarkStart w:id="22" w:name="_Toc70574952"/>
+      <w:r>
+        <w:t>Beispielhafte Hauptfunktion</w:t>
+      </w:r>
+      <w:bookmarkEnd w:id="22"/>
+    </w:p>
+    <w:p>
+      <w:r>
+        <w:t>//Otto</w:t>
+      </w:r>
+    </w:p>
+    <w:p>
+      <w:r>
+        <w:t xml:space="preserve">//Hauptfunktion: </w:t>
+      </w:r>
+      <w:r>
+        <w:t xml:space="preserve">Spiel hinzufügen (manuell) </w:t>
+      </w:r>
+      <w:r>
+        <w:sym w:font="Wingdings" w:char="F0E0"/>
+      </w:r>
+      <w:r>
+        <w:t xml:space="preserve"> dafür in der jeweiligen Liga wechsel in den Spielplan View </w:t>
+      </w:r>
+      <w:r>
+        <w:sym w:font="Wingdings" w:char="F0E0"/>
+      </w:r>
+      <w:r>
+        <w:t xml:space="preserve"> ändert Ansicht</w:t>
+      </w:r>
+    </w:p>
+    <w:p>
+      <w:r>
+        <w:sym w:font="Wingdings" w:char="F0E0"/>
+      </w:r>
       <w:r>
         <w:t xml:space="preserve"> </w:t>
       </w:r>
-      <w:proofErr w:type="gramStart"/>
-      <w:r>
-        <w:t>dem dazugehörigem View</w:t>
-      </w:r>
-      <w:proofErr w:type="gramEnd"/>
-      <w:r>
-        <w:t xml:space="preserve"> verborgen. Der </w:t>
-      </w:r>
-      <w:proofErr w:type="spellStart"/>
-      <w:r>
-        <w:t>Presenter</w:t>
-      </w:r>
-      <w:proofErr w:type="spellEnd"/>
-      <w:r>
-        <w:t xml:space="preserve"> übernimmt als Action- </w:t>
-      </w:r>
-      <w:proofErr w:type="spellStart"/>
-      <w:r>
-        <w:t>Listener</w:t>
-      </w:r>
-      <w:proofErr w:type="spellEnd"/>
-      <w:r>
-        <w:t xml:space="preserve"> die gesamte Steuerung der Applikation, in dem er u.a. auf Benutzereingaben reagiert, Benutzeroberflächenelemente hinzufügen, aktivieren oder auch deaktivieren kann oder das jeweilige Model ändern kann. Ähnlich wie in dem Buch von Balzert H (S.67f.) beschrieben kann ein </w:t>
-      </w:r>
-      <w:proofErr w:type="spellStart"/>
-      <w:r>
-        <w:t>Presenter</w:t>
-      </w:r>
-      <w:proofErr w:type="spellEnd"/>
-      <w:r>
-        <w:t xml:space="preserve"> je nach gewünschter Aktion auch </w:t>
-      </w:r>
-      <w:r>
-        <w:lastRenderedPageBreak/>
-        <w:t xml:space="preserve">die Erzeugung weiterer </w:t>
-      </w:r>
-      <w:proofErr w:type="spellStart"/>
-      <w:r>
-        <w:t>Presenter</w:t>
-      </w:r>
-      <w:proofErr w:type="spellEnd"/>
-      <w:r>
-        <w:t xml:space="preserve"> bzw. Views und deren Verknüpfung oder das Wechseln des Models übernehmen. Die </w:t>
-      </w:r>
-      <w:proofErr w:type="spellStart"/>
-      <w:r>
-        <w:t>Datenkonsitenz</w:t>
-      </w:r>
-      <w:proofErr w:type="spellEnd"/>
-      <w:r>
-        <w:t xml:space="preserve"> der Applikation wird durch die Implementierung des Observer- Musters vom </w:t>
-      </w:r>
-      <w:proofErr w:type="spellStart"/>
-      <w:r>
-        <w:t>MainPresenter</w:t>
-      </w:r>
-      <w:proofErr w:type="spellEnd"/>
-      <w:r>
-        <w:t xml:space="preserve">, der jeweils als Observer bei allen Ligen hinzugefügt wird, (ähnlich wie im MVC- Pattern (siehe Balzert S.65)) gewährleistet. Jedoch werden einzelne Views nicht direkt mit dem Liga- Model als Observer verknüpft, sondern nur der </w:t>
-      </w:r>
-      <w:proofErr w:type="spellStart"/>
-      <w:r>
-        <w:t>MainPresenter</w:t>
-      </w:r>
-      <w:proofErr w:type="spellEnd"/>
-      <w:r>
-        <w:t xml:space="preserve"> dient als Observer für das Liga- Modell. Das Liga- Modell wird bei weiteren erzeugten View- </w:t>
-      </w:r>
-      <w:proofErr w:type="spellStart"/>
-      <w:r>
-        <w:t>Presneter</w:t>
-      </w:r>
-      <w:proofErr w:type="spellEnd"/>
-      <w:r>
-        <w:t xml:space="preserve"> Beziehungen jeweils als Referenz übergeben. Bei Änderungen des Liga- Models wird dadurch nur der </w:t>
-      </w:r>
-      <w:proofErr w:type="spellStart"/>
-      <w:r>
-        <w:t>MainPresenter</w:t>
-      </w:r>
-      <w:proofErr w:type="spellEnd"/>
-      <w:r>
-        <w:t xml:space="preserve"> benachrichtigt, der die Daten des aktuell anzuzeigenden Modells an einer Stelle aktualisiert und veranlasst </w:t>
-      </w:r>
-      <w:proofErr w:type="gramStart"/>
-      <w:r>
-        <w:t>den anzuzeigenden View</w:t>
-      </w:r>
-      <w:proofErr w:type="gramEnd"/>
-      <w:r>
-        <w:t xml:space="preserve"> neu zu zeichnen.</w:t>
-      </w:r>
-    </w:p>
-    <w:p>
-      <w:pPr>
-        <w:pStyle w:val="berschrift3"/>
-      </w:pPr>
-      <w:bookmarkStart w:id="15" w:name="_Toc70574945"/>
-      <w:r>
-        <w:t xml:space="preserve">Data Access </w:t>
-      </w:r>
-      <w:proofErr w:type="spellStart"/>
-      <w:r>
-        <w:t>Object</w:t>
-      </w:r>
-      <w:bookmarkEnd w:id="15"/>
-      <w:proofErr w:type="spellEnd"/>
-    </w:p>
-    <w:p>
-      <w:r>
-        <w:t>//Rene</w:t>
-      </w:r>
-    </w:p>
-    <w:p>
-      <w:pPr>
-        <w:pStyle w:val="berschrift3"/>
-      </w:pPr>
-      <w:bookmarkStart w:id="16" w:name="_Toc70574946"/>
-      <w:proofErr w:type="spellStart"/>
-      <w:r>
-        <w:t>Object</w:t>
-      </w:r>
-      <w:proofErr w:type="spellEnd"/>
-      <w:r>
-        <w:t xml:space="preserve"> Relational Mapping</w:t>
-      </w:r>
-      <w:bookmarkEnd w:id="16"/>
-    </w:p>
-    <w:p>
-      <w:r>
-        <w:t>//Robin</w:t>
-      </w:r>
-      <w:r>
-        <w:t xml:space="preserve"> + Rene</w:t>
-      </w:r>
-    </w:p>
-    <w:p>
-      <w:pPr>
-        <w:pStyle w:val="berschrift2"/>
-      </w:pPr>
-      <w:bookmarkStart w:id="17" w:name="_Toc70574947"/>
-      <w:r>
-        <w:t>Verwendete Algorithmen</w:t>
-      </w:r>
-      <w:bookmarkEnd w:id="17"/>
-    </w:p>
-    <w:p>
-      <w:r>
-        <w:t>//Theorie (kleiner Absatz)</w:t>
-      </w:r>
-    </w:p>
-    <w:p>
-      <w:pPr>
-        <w:pStyle w:val="berschrift3"/>
-      </w:pPr>
-      <w:bookmarkStart w:id="18" w:name="_Toc70574948"/>
-      <w:proofErr w:type="spellStart"/>
-      <w:r>
-        <w:t>Compare</w:t>
-      </w:r>
-      <w:bookmarkEnd w:id="18"/>
-      <w:proofErr w:type="spellEnd"/>
-    </w:p>
-    <w:p>
-      <w:r>
-        <w:t>//Robin</w:t>
-      </w:r>
-    </w:p>
-    <w:p>
-      <w:pPr>
-        <w:pStyle w:val="berschrift3"/>
-      </w:pPr>
-      <w:bookmarkStart w:id="19" w:name="_Toc70574949"/>
-      <w:r>
-        <w:t>Copy</w:t>
-      </w:r>
-      <w:bookmarkEnd w:id="19"/>
-    </w:p>
-    <w:p>
-      <w:r>
-        <w:t>//</w:t>
-      </w:r>
-      <w:r>
-        <w:t>Otto</w:t>
-      </w:r>
-    </w:p>
-    <w:p>
-      <w:pPr>
-        <w:pStyle w:val="berschrift3"/>
-      </w:pPr>
-      <w:bookmarkStart w:id="20" w:name="_Toc70574950"/>
-      <w:r>
-        <w:t>Equals</w:t>
-      </w:r>
-      <w:bookmarkEnd w:id="20"/>
-    </w:p>
-    <w:p>
-      <w:r>
-        <w:t>//Robin</w:t>
-      </w:r>
-    </w:p>
-    <w:p>
-      <w:pPr>
-        <w:pStyle w:val="berschrift3"/>
-      </w:pPr>
-      <w:bookmarkStart w:id="21" w:name="_Toc70574951"/>
-      <w:r>
-        <w:t>Logger</w:t>
-      </w:r>
-      <w:bookmarkEnd w:id="21"/>
-    </w:p>
-    <w:p>
-      <w:r>
-        <w:t>//Rene</w:t>
-      </w:r>
-    </w:p>
-    <w:p>
-      <w:r>
-        <w:t xml:space="preserve">Beim </w:t>
-      </w:r>
-    </w:p>
-    <w:p>
-      <w:r>
-        <w:t>/////////////////////////////////////////////////////////////////////////////////////////////////////////////////////////////////////////</w:t>
-      </w:r>
-    </w:p>
-    <w:p>
-      <w:r>
-        <w:lastRenderedPageBreak/>
-        <w:t xml:space="preserve">Dies geschieht über die Implementierung der </w:t>
-      </w:r>
-      <w:proofErr w:type="spellStart"/>
-      <w:r>
-        <w:t>ActionListener</w:t>
-      </w:r>
-      <w:proofErr w:type="spellEnd"/>
-      <w:r>
-        <w:t xml:space="preserve">- Schnittstelle in den jeweiligen </w:t>
-      </w:r>
-      <w:proofErr w:type="spellStart"/>
-      <w:r>
-        <w:t>Presentern</w:t>
-      </w:r>
-      <w:proofErr w:type="spellEnd"/>
-      <w:r>
-        <w:t xml:space="preserve">, welche jeweils eine </w:t>
-      </w:r>
-      <w:proofErr w:type="spellStart"/>
-      <w:r>
-        <w:t>ActionPerformed</w:t>
-      </w:r>
-      <w:proofErr w:type="spellEnd"/>
-      <w:r>
-        <w:t xml:space="preserve"> Methode überschreiben. Zwischen Views und </w:t>
-      </w:r>
-      <w:proofErr w:type="spellStart"/>
-      <w:r>
-        <w:t>Presenter</w:t>
-      </w:r>
-      <w:proofErr w:type="spellEnd"/>
-      <w:r>
-        <w:t xml:space="preserve"> existiert in der vorliegenden Applikation eine 1:1 Beziehung. Zudem bleibt der jeweiligen View dem dazugehörigen </w:t>
-      </w:r>
-      <w:proofErr w:type="spellStart"/>
-      <w:r>
-        <w:t>Presenter</w:t>
-      </w:r>
-      <w:proofErr w:type="spellEnd"/>
-      <w:r>
-        <w:t xml:space="preserve"> verborgen. Da der </w:t>
-      </w:r>
-      <w:proofErr w:type="spellStart"/>
-      <w:r>
-        <w:t>Presenter</w:t>
-      </w:r>
-      <w:proofErr w:type="spellEnd"/>
-      <w:r>
-        <w:t xml:space="preserve"> die jeweiligen Views kennt, fügt sich dieser selbst als Action- </w:t>
-      </w:r>
-      <w:proofErr w:type="spellStart"/>
-      <w:r>
-        <w:t>Listener</w:t>
-      </w:r>
-      <w:proofErr w:type="spellEnd"/>
-      <w:r>
-        <w:t xml:space="preserve"> für z.B. jeweilige Buttons oder auch Click- Ereignisse in Tabellen oder Listen hinzu. In der jeweiligen View wird jeder Button mit einem passenden </w:t>
-      </w:r>
-      <w:proofErr w:type="spellStart"/>
-      <w:r>
-        <w:t>ActionCommand</w:t>
-      </w:r>
-      <w:proofErr w:type="spellEnd"/>
-      <w:r>
-        <w:t xml:space="preserve"> versehen, welche anschließend im </w:t>
-      </w:r>
-      <w:proofErr w:type="spellStart"/>
-      <w:r>
-        <w:t>Presenter</w:t>
-      </w:r>
-      <w:proofErr w:type="spellEnd"/>
-      <w:r>
-        <w:t xml:space="preserve"> in der </w:t>
-      </w:r>
-      <w:proofErr w:type="spellStart"/>
-      <w:r>
-        <w:t>ActionPerformed</w:t>
-      </w:r>
-      <w:proofErr w:type="spellEnd"/>
-      <w:r>
-        <w:t xml:space="preserve"> Methode verarbeitet wird, um die jeweils korrekte Aktion auszuführen. Der </w:t>
-      </w:r>
-      <w:proofErr w:type="spellStart"/>
-      <w:r>
-        <w:t>Presenter</w:t>
-      </w:r>
-      <w:proofErr w:type="spellEnd"/>
-      <w:r>
-        <w:t xml:space="preserve"> übernimmt als Action- </w:t>
-      </w:r>
-      <w:proofErr w:type="spellStart"/>
-      <w:r>
-        <w:t>Listener</w:t>
-      </w:r>
-      <w:proofErr w:type="spellEnd"/>
-      <w:r>
-        <w:t xml:space="preserve"> die gesamte Steuerung der Applikation, in dem er u.a. Benutzeroberflächenelemente hinzufügen, aktivieren oder auch deaktivieren kann. Ähnlich wie in dem Buch von Balzert H (S.67f.) beschrieben kann ein </w:t>
-      </w:r>
-      <w:proofErr w:type="spellStart"/>
-      <w:r>
-        <w:t>Presenter</w:t>
-      </w:r>
-      <w:proofErr w:type="spellEnd"/>
-      <w:r>
-        <w:t xml:space="preserve"> je nach gewünschter Aktion auch die Erzeugung weiterer </w:t>
-      </w:r>
-      <w:proofErr w:type="spellStart"/>
-      <w:r>
-        <w:t>Presenter</w:t>
-      </w:r>
-      <w:proofErr w:type="spellEnd"/>
-      <w:r>
-        <w:t xml:space="preserve"> bzw. Views und deren Verknüpfung oder das Wechseln des Models übernehmen. Ein Beispiel für das Wechseln des Models in der vorliegenden Applikation ist u.a. das Umschalten der Liga (z.B. Liga 1 zu Liga 2) über Knöpfe im </w:t>
-      </w:r>
-      <w:proofErr w:type="spellStart"/>
-      <w:r>
-        <w:t>MainView</w:t>
-      </w:r>
-      <w:proofErr w:type="spellEnd"/>
-      <w:r>
-        <w:t xml:space="preserve">, welches wiederum den </w:t>
-      </w:r>
-      <w:proofErr w:type="spellStart"/>
-      <w:r>
-        <w:t>MainPresenter</w:t>
-      </w:r>
-      <w:proofErr w:type="spellEnd"/>
-      <w:r>
-        <w:t xml:space="preserve"> veranlasst das anzuzeigende Datenmodell (Liga) zu ändern, welches anschließend </w:t>
-      </w:r>
-      <w:proofErr w:type="gramStart"/>
-      <w:r>
-        <w:t>durch den jeweils ausgewählten View</w:t>
-      </w:r>
-      <w:proofErr w:type="gramEnd"/>
-      <w:r>
-        <w:t xml:space="preserve"> in der gewünschten Form (z.B. Tabelle, Spielplan, Clubs) dargestellt wird. Ein Wechsel von </w:t>
-      </w:r>
-      <w:proofErr w:type="spellStart"/>
-      <w:r>
-        <w:t>Presenter</w:t>
-      </w:r>
-      <w:proofErr w:type="spellEnd"/>
-      <w:r>
-        <w:t xml:space="preserve">- View Beziehungen liegt u.a. im </w:t>
-      </w:r>
-      <w:proofErr w:type="spellStart"/>
-      <w:r>
-        <w:t>MainPresenter</w:t>
-      </w:r>
-      <w:proofErr w:type="spellEnd"/>
-      <w:r>
-        <w:t xml:space="preserve"> vor, wenn von der Tabellen- View in den Spielplan- View gewechselt wird. Hierbei wird der View angepasst und der dazu passende </w:t>
-      </w:r>
-      <w:proofErr w:type="spellStart"/>
-      <w:r>
-        <w:t>Presenter</w:t>
-      </w:r>
-      <w:proofErr w:type="spellEnd"/>
-      <w:r>
-        <w:t xml:space="preserve"> erzeugt. In der vorliegenden Applikation wird mit einem einzigen Datenmodell (Liga) als Grundlage gearbeitet. In diesem Datenmodell sind Clubs als auch Spiele enthalten. Dieses Datenmodell wird beginnend im </w:t>
-      </w:r>
-      <w:proofErr w:type="spellStart"/>
-      <w:r>
-        <w:t>MainPresenter</w:t>
-      </w:r>
-      <w:proofErr w:type="spellEnd"/>
-      <w:r>
-        <w:t xml:space="preserve"> an die jeweiligen (Sub)- </w:t>
-      </w:r>
-      <w:proofErr w:type="spellStart"/>
-      <w:r>
-        <w:t>Presenter</w:t>
-      </w:r>
-      <w:proofErr w:type="spellEnd"/>
-      <w:r>
-        <w:t xml:space="preserve">- View- Beziehungen als Referenz weitergereicht, die ggf. vom </w:t>
-      </w:r>
-      <w:proofErr w:type="spellStart"/>
-      <w:r>
-        <w:t>MainPresenter</w:t>
-      </w:r>
-      <w:proofErr w:type="spellEnd"/>
-      <w:r>
-        <w:t xml:space="preserve"> ausgewählt bzw. angesteuert werden (z.B. </w:t>
-      </w:r>
-      <w:proofErr w:type="spellStart"/>
-      <w:r>
-        <w:t>ClubPresenter</w:t>
-      </w:r>
-      <w:proofErr w:type="spellEnd"/>
-      <w:r>
-        <w:t xml:space="preserve"> und </w:t>
-      </w:r>
-      <w:proofErr w:type="spellStart"/>
-      <w:r>
-        <w:t>ClubView</w:t>
-      </w:r>
-      <w:proofErr w:type="spellEnd"/>
-      <w:r>
-        <w:t xml:space="preserve">). Die </w:t>
-      </w:r>
-      <w:proofErr w:type="spellStart"/>
-      <w:r>
-        <w:t>Datenkonsitenz</w:t>
-      </w:r>
-      <w:proofErr w:type="spellEnd"/>
-      <w:r>
-        <w:t xml:space="preserve"> der Applikation wird durch die Implementierung des Observer- Patterns vom </w:t>
-      </w:r>
-      <w:proofErr w:type="spellStart"/>
-      <w:r>
-        <w:t>MainPresenter</w:t>
-      </w:r>
-      <w:proofErr w:type="spellEnd"/>
-      <w:r>
-        <w:t xml:space="preserve">, der jeweils als Observer bei allen Ligen hinzugefügt wird, (ähnlich wie im MVC- Pattern (siehe Balzert S.65)) gewährleistet. Jedoch werden einzelne Views nicht direkt mit dem Liga- Model als Observer verknüpft, sondern nur der </w:t>
-      </w:r>
-      <w:proofErr w:type="spellStart"/>
-      <w:r>
-        <w:t>MainPresenter</w:t>
-      </w:r>
-      <w:proofErr w:type="spellEnd"/>
-      <w:r>
-        <w:t xml:space="preserve"> dient als Observer für das Liga- Modell. Bei Änderungen des Liga- Models wird dadurch nur der </w:t>
-      </w:r>
-      <w:proofErr w:type="spellStart"/>
-      <w:r>
-        <w:t>MainPresenter</w:t>
-      </w:r>
-      <w:proofErr w:type="spellEnd"/>
-      <w:r>
-        <w:t xml:space="preserve"> benachrichtigt, der die Daten des aktuell anzuzeigenden Modells an einer Stelle aktualisiert und veranlasst </w:t>
-      </w:r>
-      <w:proofErr w:type="gramStart"/>
-      <w:r>
-        <w:t>den anzuzeigenden View</w:t>
-      </w:r>
-      <w:proofErr w:type="gramEnd"/>
-      <w:r>
-        <w:t xml:space="preserve"> neu zu zeichnen. Dieses System funktioniert über verschiedene View- </w:t>
-      </w:r>
-      <w:proofErr w:type="spellStart"/>
-      <w:r>
-        <w:t>Presenter</w:t>
-      </w:r>
-      <w:proofErr w:type="spellEnd"/>
-      <w:r>
-        <w:t xml:space="preserve">- Beziehungen hinweg. Dies ist möglich, da jeweils nur das anzuzeigende Liga- Model aktualisiert wird und kaskadierend an die bestehende View- </w:t>
-      </w:r>
-      <w:proofErr w:type="spellStart"/>
-      <w:r>
-        <w:t>Presenter</w:t>
-      </w:r>
-      <w:proofErr w:type="spellEnd"/>
-      <w:r>
-        <w:t>- Auswahl weiter gereicht wird.</w:t>
-      </w:r>
-    </w:p>
-    <w:p>
-      <w:r>
-        <w:t xml:space="preserve">Es wurde bewusst diese Art der Datenkonsistenz zwischen Model und View gewählt, da die Applikation einen komplexen Aufbau aus verschiedensten </w:t>
-      </w:r>
-      <w:proofErr w:type="spellStart"/>
-      <w:r>
-        <w:t>Presenter</w:t>
-      </w:r>
-      <w:proofErr w:type="spellEnd"/>
-      <w:r>
-        <w:t xml:space="preserve"> – View – </w:t>
-      </w:r>
-      <w:r>
-        <w:lastRenderedPageBreak/>
-        <w:t xml:space="preserve">Beziehungen aufweist, die wiederum weitere </w:t>
-      </w:r>
-      <w:proofErr w:type="spellStart"/>
-      <w:r>
-        <w:t>Presenter</w:t>
-      </w:r>
-      <w:proofErr w:type="spellEnd"/>
-      <w:r>
-        <w:t>- View – Beziehungen erzeugen können. So ist die Datenkonsistenz über alle Views zu jedem Zeitpunkt gegeben.</w:t>
-      </w:r>
-    </w:p>
-    <w:p>
-      <w:pPr>
-        <w:pStyle w:val="berschrift2"/>
-      </w:pPr>
-      <w:bookmarkStart w:id="22" w:name="_Toc70574952"/>
-      <w:r>
-        <w:t>Beispielhafte Hauptfunktion</w:t>
-      </w:r>
-      <w:bookmarkEnd w:id="22"/>
-    </w:p>
-    <w:p>
-      <w:r>
-        <w:t>//Otto</w:t>
+      <w:r>
+        <w:t xml:space="preserve">Auf Knopf drücken Spiel hinzufügen </w:t>
+      </w:r>
+      <w:r>
+        <w:sym w:font="Wingdings" w:char="F0E0"/>
+      </w:r>
+      <w:r>
+        <w:t xml:space="preserve"> action command wird an PlanPresenter gesendet </w:t>
+      </w:r>
+      <w:r>
+        <w:sym w:font="Wingdings" w:char="F0E0"/>
+      </w:r>
+      <w:r>
+        <w:t xml:space="preserve"> dieser verarbeitet actioncommand mittels switch case und erzeugt neues Fenster inkl. Passenden Presente für Spielhinzufügen (PlanAddGameView &amp; PlanAddGamePresenter) und übergibt dem Presenter den View, die gerade ausgewählte Liga, und den gerade existierenden MainView (da PlanAddGameView ein JDialog ist und dieser ein Vaterfenster braucht) MainView wird nochmals extra dem PlanAddGameView übergeben, da dieser als JDialog einen ParentView braucht</w:t>
+      </w:r>
+    </w:p>
+    <w:p>
+      <w:r>
+        <w:sym w:font="Wingdings" w:char="F0E0"/>
+      </w:r>
+      <w:r>
+        <w:t xml:space="preserve"> PlanAddGamePresenter passt beim Initialisieren der anzuzeigenden View die jeweiligen anzuzeigenden Daten, an die jeweilige An, die den Presenter aufruft (um nur spiele zwischen Teams aus bestimmten verschiedenen Ligen zu ermöglichen)</w:t>
+      </w:r>
+    </w:p>
+    <w:p>
+      <w:r>
+        <w:sym w:font="Wingdings" w:char="F0E0"/>
+      </w:r>
+      <w:r>
+        <w:t xml:space="preserve"> auf den jeweiligen ComoBoBoxen für die einzelnen Ligen und den einzelnen Club wird der PlanAddGamePresenter als Itemlistener hinzugefügt </w:t>
+      </w:r>
+      <w:r>
+        <w:sym w:font="Wingdings" w:char="F0E0"/>
+      </w:r>
+      <w:r>
+        <w:t xml:space="preserve"> bei Änderung der Liga wird er so benachrichtigt und passt die anzuzeigenden Clubs in der JComboBox</w:t>
+      </w:r>
+      <w:r>
+        <w:t xml:space="preserve"> und in den zwei jeweiligen JLabels des PlanAddGameView an, die übersichtshalber, die beiden Clubs anzeigen, die gegeneinander spielen</w:t>
+      </w:r>
+      <w:r>
+        <w:t xml:space="preserve"> des PlanAddGameView an</w:t>
+      </w:r>
+    </w:p>
+    <w:p>
+      <w:r>
+        <w:sym w:font="Wingdings" w:char="F0E0"/>
+      </w:r>
+      <w:r>
+        <w:t xml:space="preserve"> wenn Club ausgewählt und Datum eingeben wird bei Druck auf Speil hinzufügen knopf </w:t>
+      </w:r>
+      <w:r>
+        <w:sym w:font="Wingdings" w:char="F0E0"/>
+      </w:r>
+      <w:r>
+        <w:t xml:space="preserve"> Aktion weiter geleitet an PlanAddGamePresenter </w:t>
+      </w:r>
+      <w:r>
+        <w:sym w:font="Wingdings" w:char="F0E0"/>
+      </w:r>
+      <w:r>
+        <w:t xml:space="preserve"> dieser überprüft ob Clubs unterschiedlich sich, ob das datum dem korrekten Format entspricht </w:t>
+      </w:r>
+      <w:r>
+        <w:sym w:font="Wingdings" w:char="F0E0"/>
+      </w:r>
+      <w:r>
+        <w:t xml:space="preserve"> Falls alle eingaben stimmen </w:t>
+      </w:r>
+      <w:r>
+        <w:sym w:font="Wingdings" w:char="F0E0"/>
+      </w:r>
+      <w:r>
+        <w:t xml:space="preserve"> Game Objekt Angelegt mit Parametern (Team A, Team B, Datum , Liga A, Liga B) die jeweils involvierten Ligen zu aktualisieren</w:t>
+      </w:r>
+    </w:p>
+    <w:p>
+      <w:r>
+        <w:t>//Prüfung im Model</w:t>
+      </w:r>
+      <w:r>
+        <w:t xml:space="preserve"> (generierung der GameIDs)</w:t>
+      </w:r>
+    </w:p>
+    <w:p>
+      <w:r>
+        <w:t xml:space="preserve">//Falls dieses erfolgreich </w:t>
+      </w:r>
+      <w:r>
+        <w:sym w:font="Wingdings" w:char="F0E0"/>
+      </w:r>
+      <w:r>
+        <w:t xml:space="preserve"> </w:t>
+      </w:r>
+      <w:r>
+        <w:t xml:space="preserve">kommt Message Dialog mit erfolgreicher Bestätigung, Falls es hierbei zu einem Fehler kommt </w:t>
+      </w:r>
+      <w:r>
+        <w:sym w:font="Wingdings" w:char="F0E0"/>
+      </w:r>
+      <w:r>
+        <w:t xml:space="preserve"> Message Dialog mit Fehlermeldung und spiel wird nicht angelegt</w:t>
       </w:r>
     </w:p>
     <w:p>
@@ -4156,17 +3721,7 @@
     </w:p>
     <w:p>
       <w:r>
-        <w:t xml:space="preserve">Im </w:t>
-      </w:r>
-      <w:proofErr w:type="spellStart"/>
-      <w:proofErr w:type="gramStart"/>
-      <w:r>
-        <w:t>folgenden</w:t>
-      </w:r>
-      <w:proofErr w:type="spellEnd"/>
-      <w:proofErr w:type="gramEnd"/>
-      <w:r>
-        <w:t xml:space="preserve"> wird genauer auf die Gestaltungsweise der grafischen Benutzeroberfläche mit Hilfe der theoretischen Grundlagen von Frau Prof. Balzert eingegangen.</w:t>
+        <w:t>Im folgenden wird genauer auf die Gestaltungsweise der grafischen Benutzeroberfläche mit Hilfe der theoretischen Grundlagen von Frau Prof. Balzert eingegangen.</w:t>
       </w:r>
     </w:p>
     <w:p>
@@ -4174,15 +3729,7 @@
         <w:jc w:val="left"/>
       </w:pPr>
       <w:r>
-        <w:t xml:space="preserve">Die grafische Benutzeroberfläche (GUI, </w:t>
-      </w:r>
-      <w:proofErr w:type="spellStart"/>
-      <w:r>
-        <w:t>Graphical</w:t>
-      </w:r>
-      <w:proofErr w:type="spellEnd"/>
-      <w:r>
-        <w:t xml:space="preserve"> User Interface) entspricht der View- Komponente im MVC bzw. MVP- Pattern. Sie erzeugt Fenster, Menüs sowie die Dialogführung. Zu einer GUI gehören jeweils eine E/A- Komponente (Gestaltung der Information) sowie eine Dialogkomponente (Bedienungsabläufe). Diese grafische Benutzeroberfläche wird mittels eines GUI- Systems (in dem vorliegenden Anwendungsfall Windows) verwaltet. </w:t>
+        <w:t xml:space="preserve">Die grafische Benutzeroberfläche (GUI, Graphical User Interface) entspricht der View- Komponente im MVC bzw. MVP- Pattern. Sie erzeugt Fenster, Menüs sowie die Dialogführung. Zu einer GUI gehören jeweils eine E/A- Komponente (Gestaltung der Information) sowie eine Dialogkomponente (Bedienungsabläufe). Diese grafische Benutzeroberfläche wird mittels eines GUI- Systems (in dem vorliegenden Anwendungsfall Windows) verwaltet. </w:t>
       </w:r>
       <w:r>
         <w:rPr>
@@ -4218,47 +3765,7 @@
     </w:p>
     <w:p>
       <w:r>
-        <w:t xml:space="preserve">In der vorliegenden Applikation stellt das Hauptfenster (Klasse </w:t>
-      </w:r>
-      <w:proofErr w:type="spellStart"/>
-      <w:r>
-        <w:t>MainView</w:t>
-      </w:r>
-      <w:proofErr w:type="spellEnd"/>
-      <w:r>
-        <w:t xml:space="preserve">) den Primärdialog dar von welchem </w:t>
-      </w:r>
-      <w:proofErr w:type="gramStart"/>
-      <w:r>
-        <w:t>aus weitere Dialoge</w:t>
-      </w:r>
-      <w:proofErr w:type="gramEnd"/>
-      <w:r>
-        <w:t xml:space="preserve"> angesteuert bzw. erzeugt werden können. Die Applikation besitzt wenig Sekundärdialoge (z.B. Kader-View- bzw. Dialog oder auch </w:t>
-      </w:r>
-      <w:proofErr w:type="gramStart"/>
-      <w:r>
-        <w:t xml:space="preserve">den </w:t>
-      </w:r>
-      <w:proofErr w:type="spellStart"/>
-      <w:r>
-        <w:t>PlanAddGame</w:t>
-      </w:r>
-      <w:proofErr w:type="spellEnd"/>
-      <w:r>
-        <w:t>- View</w:t>
-      </w:r>
-      <w:proofErr w:type="gramEnd"/>
-      <w:r>
-        <w:t xml:space="preserve"> bzw. Dialog). Die Sekundärdialoge, die existieren sind zudem alle nicht- modal. Dies wurde gewählt, damit die </w:t>
-      </w:r>
-      <w:proofErr w:type="spellStart"/>
-      <w:r>
-        <w:t>Datenkonsitenz</w:t>
-      </w:r>
-      <w:proofErr w:type="spellEnd"/>
-      <w:r>
-        <w:t xml:space="preserve"> zu jedem Zeitpunkt der Applikation gegeben ist.</w:t>
+        <w:t>In der vorliegenden Applikation stellt das Hauptfenster (Klasse MainView) den Primärdialog dar von welchem aus weitere Dialoge angesteuert bzw. erzeugt werden können. Die Applikation besitzt wenig Sekundärdialoge (z.B. Kader-View- bzw. Dialog oder auch den PlanAddGame- View bzw. Dialog). Die Sekundärdialoge, die existieren sind zudem alle nicht- modal. Dies wurde gewählt, damit die Datenkonsitenz zu jedem Zeitpunkt der Applikation gegeben ist.</w:t>
       </w:r>
     </w:p>
     <w:p>
@@ -4268,15 +3775,7 @@
         </w:rPr>
       </w:pPr>
       <w:r>
-        <w:t xml:space="preserve">Dialoge können einer objektorientierten (zuerst Auswahl des zu bearbeitenden Objektes, anschließend Auswahl der anzuwendenden Funktion auf das Objekt) oder funktionsorientierten (vice </w:t>
-      </w:r>
-      <w:proofErr w:type="spellStart"/>
-      <w:r>
-        <w:t>versa</w:t>
-      </w:r>
-      <w:proofErr w:type="spellEnd"/>
-      <w:r>
-        <w:t xml:space="preserve"> zur objektorientierten Bedienung) Bedienung folgen. Oftmals werden in der Praxis Kombinationen aus diesen Bedienungsarten verwendet.</w:t>
+        <w:t>Dialoge können einer objektorientierten (zuerst Auswahl des zu bearbeitenden Objektes, anschließend Auswahl der anzuwendenden Funktion auf das Objekt) oder funktionsorientierten (vice versa zur objektorientierten Bedienung) Bedienung folgen. Oftmals werden in der Praxis Kombinationen aus diesen Bedienungsarten verwendet.</w:t>
       </w:r>
       <w:bookmarkStart w:id="25" w:name="_Ref69918522"/>
       <w:r>
@@ -4302,31 +3801,7 @@
     <w:p>
       <w:r>
         <w:lastRenderedPageBreak/>
-        <w:t xml:space="preserve">In der vorliegenden Applikation wird beispielsweise eine objektorientierte Bedienung im </w:t>
-      </w:r>
-      <w:proofErr w:type="spellStart"/>
-      <w:r>
-        <w:t>MainView</w:t>
-      </w:r>
-      <w:proofErr w:type="spellEnd"/>
-      <w:r>
-        <w:t xml:space="preserve">- bzw. </w:t>
-      </w:r>
-      <w:proofErr w:type="spellStart"/>
-      <w:r>
-        <w:t>MainPresenter</w:t>
-      </w:r>
-      <w:proofErr w:type="spellEnd"/>
-      <w:r>
-        <w:t xml:space="preserve"> bei der Auswahl der Liga bzw. des Liga- Models (über die vorhandenen Liga 1 bis Liga 3 Buttons) gewählt. Eine funktionsorientierte Beziehung ist bei dem Dialog zum Hinzufügen von Spielen vorzufinden. Hierbei wird zuerst die auszuführende Funktion ausgewählt (Spiel hinzufügen), welches wiederum </w:t>
-      </w:r>
-      <w:proofErr w:type="gramStart"/>
-      <w:r>
-        <w:t>das öffnen</w:t>
-      </w:r>
-      <w:proofErr w:type="gramEnd"/>
-      <w:r>
-        <w:t xml:space="preserve"> einen neuen Sekundär-Dialoges veranlasst. In diesem Sekundär- Dialog werden anschließend die Objekte, in diesem Fall die zwei Clubs, die gegeneinander spielen, ausgewählt.</w:t>
+        <w:t>In der vorliegenden Applikation wird beispielsweise eine objektorientierte Bedienung im MainView- bzw. MainPresenter bei der Auswahl der Liga bzw. des Liga- Models (über die vorhandenen Liga 1 bis Liga 3 Buttons) gewählt. Eine funktionsorientierte Beziehung ist bei dem Dialog zum Hinzufügen von Spielen vorzufinden. Hierbei wird zuerst die auszuführende Funktion ausgewählt (Spiel hinzufügen), welches wiederum das öffnen einen neuen Sekundär-Dialoges veranlasst. In diesem Sekundär- Dialog werden anschließend die Objekte, in diesem Fall die zwei Clubs, die gegeneinander spielen, ausgewählt.</w:t>
       </w:r>
     </w:p>
     <w:p>
@@ -4416,58 +3891,24 @@
     </w:p>
     <w:p>
       <w:r>
-        <w:t>In der vorliegenden Applikation besteht das Primärfenster der Applikation (</w:t>
-      </w:r>
-      <w:proofErr w:type="spellStart"/>
-      <w:r>
-        <w:t>MainView</w:t>
-      </w:r>
-      <w:proofErr w:type="spellEnd"/>
-      <w:r>
-        <w:t xml:space="preserve"> realisiert durch ein </w:t>
-      </w:r>
-      <w:proofErr w:type="spellStart"/>
-      <w:r>
-        <w:t>JFrame</w:t>
-      </w:r>
-      <w:proofErr w:type="spellEnd"/>
-      <w:r>
-        <w:t xml:space="preserve">) aus einem Titelbalken (Titel: Bundesligaverwaltung), einem </w:t>
-      </w:r>
-      <w:proofErr w:type="gramStart"/>
-      <w:r>
-        <w:t>zwei reihigem</w:t>
-      </w:r>
-      <w:proofErr w:type="gramEnd"/>
-      <w:r>
-        <w:t xml:space="preserve"> Menübalken, bestehend aus den Auswahlknöpfen für Liga 1, Liga 2, Liga 3 sowie den Auswahlknöpfen für Tabelle, Spielplan und Clubs und dem Arbeitsbereich, der je nach der getroffenen Auswahl die Darstellung bzw. die anzuzeigenden Daten im Arbeitsbereich anpasst.</w:t>
-      </w:r>
-    </w:p>
-    <w:p>
-      <w:r>
-        <w:t>Dialogfenster (</w:t>
-      </w:r>
-      <w:proofErr w:type="spellStart"/>
-      <w:r>
-        <w:t>dialog</w:t>
-      </w:r>
-      <w:proofErr w:type="spellEnd"/>
-      <w:r>
-        <w:t xml:space="preserve"> box</w:t>
+        <w:t>In der vorliegenden Applikation besteht das Primärfenster der Applikation (MainView</w:t>
+      </w:r>
+      <w:r>
+        <w:t xml:space="preserve"> realisiert durch ein JFrame</w:t>
+      </w:r>
+      <w:r>
+        <w:t>) aus einem Titelbalken (Titel: Bundesligaverwaltung), einem zwei reihigem Menübalken, bestehend aus den Auswahlknöpfen für Liga 1, Liga 2, Liga 3 sowie den Auswahlknöpfen für Tabelle, Spielplan und Clubs und dem Arbeitsbereich, der je nach der getroffenen Auswahl die Darstellung bzw. die anzuzeigenden Daten im Arbeitsbereich anpasst.</w:t>
+      </w:r>
+    </w:p>
+    <w:p>
+      <w:r>
+        <w:t>Dialogfenster (dialog box</w:t>
       </w:r>
       <w:r>
         <w:t>, Benutzereingabe meist als modaler Dialog</w:t>
       </w:r>
       <w:r>
-        <w:t>) und Mitteilungsfenster (</w:t>
-      </w:r>
-      <w:proofErr w:type="spellStart"/>
-      <w:r>
-        <w:t>message</w:t>
-      </w:r>
-      <w:proofErr w:type="spellEnd"/>
-      <w:r>
-        <w:t xml:space="preserve"> box</w:t>
+        <w:t>) und Mitteilungsfenster (message box</w:t>
       </w:r>
       <w:r>
         <w:t>, nur Benutzermittelungen keine Interaktionselemente zur Datenselektion- oder Manipulation</w:t>
@@ -4491,48 +3932,16 @@
         <w:t>Dialogfenster</w:t>
       </w:r>
       <w:r>
-        <w:t xml:space="preserve"> z.B. beim </w:t>
-      </w:r>
-      <w:proofErr w:type="spellStart"/>
-      <w:r>
-        <w:t>hinzufügen</w:t>
-      </w:r>
-      <w:proofErr w:type="spellEnd"/>
-      <w:r>
-        <w:t xml:space="preserve"> eines neuen Spiels zwischen zwei Teams verwendet. </w:t>
-      </w:r>
-      <w:r>
-        <w:t xml:space="preserve">Dies wurde durch mittels der Implementierung eines </w:t>
-      </w:r>
-      <w:proofErr w:type="spellStart"/>
-      <w:r>
-        <w:t>JDialog</w:t>
-      </w:r>
-      <w:proofErr w:type="spellEnd"/>
-      <w:r>
-        <w:t xml:space="preserve"> realisiert. </w:t>
+        <w:t xml:space="preserve"> z.B. beim hinzufügen eines neuen Spiels zwischen zwei Teams verwendet. </w:t>
+      </w:r>
+      <w:r>
+        <w:t xml:space="preserve">Dies wurde durch mittels der Implementierung eines JDialog realisiert. </w:t>
       </w:r>
       <w:r>
         <w:t xml:space="preserve">Nach vollständiger Auswahl und Eingabe aller erforderlichen Parameter werden diese überprüft. </w:t>
       </w:r>
       <w:r>
-        <w:t xml:space="preserve">Je nach positiver oder negativer Überprüfung der Eingabedaten wird ein entsprechender </w:t>
-      </w:r>
-      <w:proofErr w:type="spellStart"/>
-      <w:r>
-        <w:t>MessageDialog</w:t>
-      </w:r>
-      <w:proofErr w:type="spellEnd"/>
-      <w:r>
-        <w:t xml:space="preserve"> (mittels </w:t>
-      </w:r>
-      <w:proofErr w:type="spellStart"/>
-      <w:r>
-        <w:t>JOptionPane</w:t>
-      </w:r>
-      <w:proofErr w:type="spellEnd"/>
-      <w:r>
-        <w:t>) mit entsprechenden Hinweisen angezeigt.</w:t>
+        <w:t>Je nach positiver oder negativer Überprüfung der Eingabedaten wird ein entsprechender MessageDialog (mittels JOptionPane) mit entsprechenden Hinweisen angezeigt.</w:t>
       </w:r>
     </w:p>
     <w:p>
@@ -4551,15 +3960,7 @@
     </w:p>
     <w:p>
       <w:r>
-        <w:t xml:space="preserve">Eine übersichtliche und zumeist vorbestimmte Auswahl von Menüoptionen sind häufig Bestandteile von Menüs. Menüs können als Aktionsmenü (Verzweigung in andere Menüs oder Auslösen von Anwendungsfunktionen) oder als Eigenschaftsmenü (Einstellung von Parametern </w:t>
-      </w:r>
-      <w:proofErr w:type="gramStart"/>
-      <w:r>
-        <w:t>zum Beeinflussung</w:t>
-      </w:r>
-      <w:proofErr w:type="gramEnd"/>
-      <w:r>
-        <w:t xml:space="preserve"> des Verhaltens der Anwendung, auch mehr Selektion möglich) in Applikationen vorkommen.</w:t>
+        <w:t>Eine übersichtliche und zumeist vorbestimmte Auswahl von Menüoptionen sind häufig Bestandteile von Menüs. Menüs können als Aktionsmenü (Verzweigung in andere Menüs oder Auslösen von Anwendungsfunktionen) oder als Eigenschaftsmenü (Einstellung von Parametern zum Beeinflussung des Verhaltens der Anwendung, auch mehr Selektion möglich) in Applikationen vorkommen.</w:t>
       </w:r>
       <w:bookmarkStart w:id="28" w:name="_Ref69998764"/>
       <w:bookmarkEnd w:id="28"/>
@@ -4622,15 +4023,7 @@
     </w:p>
     <w:p>
       <w:r>
-        <w:t>In der vorliegenden Applikation wurde auf klassische Menüleiste, wie in den meisten Windows- Applikationen vorzufinden ist verzichtet. Stattdessen wurden beispielsweise im Hauptfenster (</w:t>
-      </w:r>
-      <w:proofErr w:type="spellStart"/>
-      <w:r>
-        <w:t>MainView</w:t>
-      </w:r>
-      <w:proofErr w:type="spellEnd"/>
-      <w:r>
-        <w:t>) zwei Menüreihen zur Auswahl der anzuzeigenden Daten (über Liga 1 bis Liga 3 selektierbar) und der passenden Ansicht (Tabelle, Spielplan, Clubs) zu den Daten genutzt. Dies ermöglicht sowohl eine große Flexibilität in der Auswahl als auch eine einfache Bedienung</w:t>
+        <w:t>In der vorliegenden Applikation wurde auf klassische Menüleiste, wie in den meisten Windows- Applikationen vorzufinden ist verzichtet. Stattdessen wurden beispielsweise im Hauptfenster (MainView) zwei Menüreihen zur Auswahl der anzuzeigenden Daten (über Liga 1 bis Liga 3 selektierbar) und der passenden Ansicht (Tabelle, Spielplan, Clubs) zu den Daten genutzt. Dies ermöglicht sowohl eine große Flexibilität in der Auswahl als auch eine einfache Bedienung</w:t>
       </w:r>
       <w:r>
         <w:t>.</w:t>
@@ -4688,15 +4081,7 @@
         <w:t>Tabellen bzw. Listenelemente</w:t>
       </w:r>
       <w:r>
-        <w:t xml:space="preserve"> stellen Erweiterungen eines Listenfeldes (</w:t>
-      </w:r>
-      <w:proofErr w:type="spellStart"/>
-      <w:r>
-        <w:t>list</w:t>
-      </w:r>
-      <w:proofErr w:type="spellEnd"/>
-      <w:r>
-        <w:t xml:space="preserve"> box) dar. Für die Darstellung der Daten in der Tabellenform existieren verschiedene Darstellungsvarianten:</w:t>
+        <w:t xml:space="preserve"> stellen Erweiterungen eines Listenfeldes (list box) dar. Für die Darstellung der Daten in der Tabellenform existieren verschiedene Darstellungsvarianten:</w:t>
       </w:r>
       <w:bookmarkStart w:id="30" w:name="_Ref70263053"/>
       <w:r>
@@ -4751,48 +4136,16 @@
         <w:suppressAutoHyphens w:val="0"/>
       </w:pPr>
       <w:r>
-        <w:t xml:space="preserve">In der vorliegenden Applikation verwendeten Tabellen wurden </w:t>
-      </w:r>
-      <w:proofErr w:type="gramStart"/>
-      <w:r>
-        <w:t>mit der Java</w:t>
-      </w:r>
-      <w:proofErr w:type="gramEnd"/>
-      <w:r>
-        <w:t xml:space="preserve"> eigenen </w:t>
-      </w:r>
-      <w:proofErr w:type="spellStart"/>
-      <w:r>
-        <w:t>JTable</w:t>
-      </w:r>
-      <w:proofErr w:type="spellEnd"/>
-      <w:r>
-        <w:t xml:space="preserve"> realisiert.</w:t>
+        <w:t>In der vorliegenden Applikation verwendeten Tabellen wurden mit der Java eigenen JTable realisiert.</w:t>
       </w:r>
       <w:r>
         <w:t xml:space="preserve"> Diese stellt die Daten in der Form des oben beschriebenen Reportes dar</w:t>
       </w:r>
       <w:r>
-        <w:t xml:space="preserve">, wofür sie ein eigenes Model besitzt. Dieses Model wird in der View- Klasse initialisiert und im dazugehörigem </w:t>
-      </w:r>
-      <w:proofErr w:type="spellStart"/>
-      <w:r>
-        <w:t>Presenter</w:t>
-      </w:r>
-      <w:proofErr w:type="spellEnd"/>
-      <w:r>
-        <w:t xml:space="preserve"> mit Daten befüllt.</w:t>
-      </w:r>
-      <w:r>
-        <w:t xml:space="preserve"> Die verwendeten </w:t>
-      </w:r>
-      <w:proofErr w:type="spellStart"/>
-      <w:r>
-        <w:t>JTables</w:t>
-      </w:r>
-      <w:proofErr w:type="spellEnd"/>
-      <w:r>
-        <w:t xml:space="preserve"> sind nicht an sich editierbar. Dies wurde aus Gründen der Datenkonsistenz so </w:t>
+        <w:t>, wofür sie ein eigenes Model besitzt. Dieses Model wird in der View- Klasse initialisiert und im dazugehörigem Presenter mit Daten befüllt.</w:t>
+      </w:r>
+      <w:r>
+        <w:t xml:space="preserve"> Die verwendeten JTables sind nicht an sich editierbar. Dies wurde aus Gründen der Datenkonsistenz so </w:t>
       </w:r>
       <w:r>
         <w:t>implementiert</w:t>
@@ -4873,40 +4226,11 @@
     </w:p>
     <w:p>
       <w:r>
-        <w:t xml:space="preserve">In der vorliegenden Applikation wurden Dropdown- Listenfelder in Form von </w:t>
-      </w:r>
-      <w:proofErr w:type="spellStart"/>
-      <w:r>
-        <w:t>JComboBoxen</w:t>
-      </w:r>
-      <w:proofErr w:type="spellEnd"/>
-      <w:r>
-        <w:t xml:space="preserve"> beispielsweise beim Ersteller neuer Spiele im </w:t>
-      </w:r>
-      <w:proofErr w:type="spellStart"/>
-      <w:r>
-        <w:t>PlanAddGameView</w:t>
-      </w:r>
-      <w:proofErr w:type="spellEnd"/>
-      <w:r>
-        <w:t xml:space="preserve"> verwendet. Hierbei ist sowohl die auswählbare Liga als auch das jeweils auswählbare Team über </w:t>
-      </w:r>
-      <w:proofErr w:type="spellStart"/>
-      <w:r>
-        <w:t>JComboBoxen</w:t>
-      </w:r>
-      <w:proofErr w:type="spellEnd"/>
-      <w:r>
-        <w:t xml:space="preserve"> realisiert. Die jeweils selektierbaren Teams richten sich dabei nach der ausgewählten Liga. Diese Interaktionselemente wurde an dieser Stelle bewusst gewählt, um den Benutzer, durch vorgegebene Auswahlmöglichkeiten in den </w:t>
-      </w:r>
-      <w:proofErr w:type="spellStart"/>
+        <w:t xml:space="preserve">In der vorliegenden Applikation wurden Dropdown- Listenfelder in Form von JComboBoxen beispielsweise beim Ersteller neuer Spiele im PlanAddGameView verwendet. Hierbei ist sowohl die auswählbare Liga als auch das jeweils auswählbare Team über JComboBoxen realisiert. Die jeweils selektierbaren Teams richten sich dabei nach der ausgewählten Liga. Diese Interaktionselemente wurde an dieser Stelle bewusst gewählt, um den Benutzer, durch vorgegebene Auswahlmöglichkeiten in den </w:t>
+      </w:r>
       <w:r>
         <w:lastRenderedPageBreak/>
-        <w:t>JComboBoxen</w:t>
-      </w:r>
-      <w:proofErr w:type="spellEnd"/>
-      <w:r>
-        <w:t xml:space="preserve"> eine einfache Bedienung der Applikation zu ermöglich und zu gleich die Wahrscheinlichkeit für fehlerhafte Benutzereingaben, die z.B. durch einen direkten Input durch Textfelder entstehen könnten, zu reduzieren. </w:t>
+        <w:t xml:space="preserve">JComboBoxen eine einfache Bedienung der Applikation zu ermöglich und zu gleich die Wahrscheinlichkeit für fehlerhafte Benutzereingaben, die z.B. durch einen direkten Input durch Textfelder entstehen könnten, zu reduzieren. </w:t>
       </w:r>
     </w:p>
     <w:p>
@@ -4942,25 +4266,7 @@
         <w:t></w:t>
       </w:r>
       <w:r>
-        <w:t xml:space="preserve"> wir nutzen die strikte Trennung von Model und View aus dem MVP Pattern, jedoch die Verarbeitung von Benutzereingaben, die durch den </w:t>
-      </w:r>
-      <w:proofErr w:type="spellStart"/>
-      <w:proofErr w:type="gramStart"/>
-      <w:r>
-        <w:t>Presenter</w:t>
-      </w:r>
-      <w:proofErr w:type="spellEnd"/>
-      <w:r>
-        <w:t xml:space="preserve">  </w:t>
-      </w:r>
-      <w:proofErr w:type="spellStart"/>
-      <w:r>
-        <w:t>geschenen</w:t>
-      </w:r>
-      <w:proofErr w:type="spellEnd"/>
-      <w:proofErr w:type="gramEnd"/>
-      <w:r>
-        <w:t xml:space="preserve"> aus dem MVC Pattern</w:t>
+        <w:t xml:space="preserve"> wir nutzen die strikte Trennung von Model und View aus dem MVP Pattern, jedoch die Verarbeitung von Benutzereingaben, die durch den Presenter  geschenen aus dem MVC Pattern</w:t>
       </w:r>
       <w:bookmarkStart w:id="32" w:name="_Vorstellung_des_Unternehmens"/>
       <w:bookmarkEnd w:id="32"/>
@@ -4974,39 +4280,7 @@
         <w:t></w:t>
       </w:r>
       <w:r>
-        <w:t xml:space="preserve"> für die </w:t>
-      </w:r>
-      <w:proofErr w:type="spellStart"/>
-      <w:r>
-        <w:t>Datenkonsitenz</w:t>
-      </w:r>
-      <w:proofErr w:type="spellEnd"/>
-      <w:r>
-        <w:t xml:space="preserve"> nutzen wir das </w:t>
-      </w:r>
-      <w:proofErr w:type="spellStart"/>
-      <w:r>
-        <w:t>Observerpattern</w:t>
-      </w:r>
-      <w:proofErr w:type="spellEnd"/>
-      <w:r>
-        <w:t xml:space="preserve"> (</w:t>
-      </w:r>
-      <w:proofErr w:type="spellStart"/>
-      <w:r>
-        <w:t>MainPresenter</w:t>
-      </w:r>
-      <w:proofErr w:type="spellEnd"/>
-      <w:r>
-        <w:t xml:space="preserve"> registriert sich beim </w:t>
-      </w:r>
-      <w:proofErr w:type="spellStart"/>
-      <w:r>
-        <w:t>LigaModel</w:t>
-      </w:r>
-      <w:proofErr w:type="spellEnd"/>
-      <w:r>
-        <w:t xml:space="preserve"> </w:t>
+        <w:t xml:space="preserve"> für die Datenkonsitenz nutzen wir das Observerpattern (MainPresenter registriert sich beim LigaModel </w:t>
       </w:r>
       <w:r>
         <w:rPr>
@@ -5035,31 +4309,7 @@
         <w:t></w:t>
       </w:r>
       <w:r>
-        <w:t xml:space="preserve"> Ziel: keine Beziehung zwischen Model und View &amp; App- Weite </w:t>
-      </w:r>
-      <w:proofErr w:type="spellStart"/>
-      <w:r>
-        <w:t>Datenkonsitenz</w:t>
-      </w:r>
-      <w:proofErr w:type="spellEnd"/>
-      <w:r>
-        <w:t xml:space="preserve"> über mehrere View- </w:t>
-      </w:r>
-      <w:proofErr w:type="spellStart"/>
-      <w:r>
-        <w:t>Presenter</w:t>
-      </w:r>
-      <w:proofErr w:type="spellEnd"/>
-      <w:r>
-        <w:t xml:space="preserve">- Beziehung durch ein einheitliches Hauptmodels (durch Aktualisierung des </w:t>
-      </w:r>
-      <w:proofErr w:type="spellStart"/>
-      <w:r>
-        <w:t>MainPresenters</w:t>
-      </w:r>
-      <w:proofErr w:type="spellEnd"/>
-      <w:r>
-        <w:t xml:space="preserve"> bei Änderung des Liga Models)</w:t>
+        <w:t xml:space="preserve"> Ziel: keine Beziehung zwischen Model und View &amp; App- Weite Datenkonsitenz über mehrere View- Presenter- Beziehung durch ein einheitliches Hauptmodels (durch Aktualisierung des MainPresenters bei Änderung des Liga Models)</w:t>
       </w:r>
     </w:p>
     <w:p>
@@ -5097,15 +4347,7 @@
         <w:t></w:t>
       </w:r>
       <w:r>
-        <w:t xml:space="preserve"> Hauptinstanz die Alles Kontrolliert: </w:t>
-      </w:r>
-      <w:proofErr w:type="spellStart"/>
-      <w:r>
-        <w:t>MainPresenter</w:t>
-      </w:r>
-      <w:proofErr w:type="spellEnd"/>
-      <w:r>
-        <w:t xml:space="preserve"> </w:t>
+        <w:t xml:space="preserve"> Hauptinstanz die Alles Kontrolliert: MainPresenter </w:t>
       </w:r>
       <w:r>
         <w:rPr>
@@ -5114,31 +4356,7 @@
         <w:t></w:t>
       </w:r>
       <w:r>
-        <w:t xml:space="preserve"> hier allgemeine Anzeige im </w:t>
-      </w:r>
-      <w:proofErr w:type="spellStart"/>
-      <w:r>
-        <w:t>Hauptfenter</w:t>
-      </w:r>
-      <w:proofErr w:type="spellEnd"/>
-      <w:r>
-        <w:t xml:space="preserve"> (und damit auch weitere </w:t>
-      </w:r>
-      <w:proofErr w:type="spellStart"/>
-      <w:r>
-        <w:t>Intialisierung</w:t>
-      </w:r>
-      <w:proofErr w:type="spellEnd"/>
-      <w:r>
-        <w:t xml:space="preserve"> von View- </w:t>
-      </w:r>
-      <w:proofErr w:type="spellStart"/>
-      <w:r>
-        <w:t>Presenter</w:t>
-      </w:r>
-      <w:proofErr w:type="spellEnd"/>
-      <w:r>
-        <w:t xml:space="preserve"> Beziehungen) </w:t>
+        <w:t xml:space="preserve"> hier allgemeine Anzeige im Hauptfenter (und damit auch weitere Intialisierung von View- Presenter Beziehungen) </w:t>
       </w:r>
       <w:r>
         <w:rPr>
@@ -5147,15 +4365,7 @@
         <w:t></w:t>
       </w:r>
       <w:r>
-        <w:t xml:space="preserve"> &amp; Aktualisierung der Daten über das Observer </w:t>
-      </w:r>
-      <w:proofErr w:type="spellStart"/>
-      <w:r>
-        <w:t>pattern</w:t>
-      </w:r>
-      <w:proofErr w:type="spellEnd"/>
-      <w:r>
-        <w:t xml:space="preserve"> </w:t>
+        <w:t xml:space="preserve"> &amp; Aktualisierung der Daten über das Observer pattern </w:t>
       </w:r>
       <w:r>
         <w:rPr>
@@ -5164,55 +4374,7 @@
         <w:t></w:t>
       </w:r>
       <w:r>
-        <w:t xml:space="preserve"> </w:t>
-      </w:r>
-      <w:proofErr w:type="spellStart"/>
-      <w:r>
-        <w:t>app</w:t>
-      </w:r>
-      <w:proofErr w:type="spellEnd"/>
-      <w:r>
-        <w:t xml:space="preserve"> Funktioniert und weitere Fenster bleiben offen und nur Datenaktualisierung (Bsp.: Hinzufügen von Spielern (im </w:t>
-      </w:r>
-      <w:proofErr w:type="spellStart"/>
-      <w:r>
-        <w:t>ClubView</w:t>
-      </w:r>
-      <w:proofErr w:type="spellEnd"/>
-      <w:r>
-        <w:t xml:space="preserve">), weil wir bei Aktualisierung im </w:t>
-      </w:r>
-      <w:proofErr w:type="spellStart"/>
-      <w:r>
-        <w:t>MainPresenter</w:t>
-      </w:r>
-      <w:proofErr w:type="spellEnd"/>
-      <w:r>
-        <w:t xml:space="preserve"> nicht dessen Zustand ändern d.h. alle offenen </w:t>
-      </w:r>
-      <w:proofErr w:type="spellStart"/>
-      <w:r>
-        <w:t>Presnter</w:t>
-      </w:r>
-      <w:proofErr w:type="spellEnd"/>
-      <w:r>
-        <w:t xml:space="preserve">- View Beziehungen, die durch den </w:t>
-      </w:r>
-      <w:proofErr w:type="spellStart"/>
-      <w:r>
-        <w:t>MainPresenter</w:t>
-      </w:r>
-      <w:proofErr w:type="spellEnd"/>
-      <w:r>
-        <w:t xml:space="preserve"> </w:t>
-      </w:r>
-      <w:proofErr w:type="spellStart"/>
-      <w:r>
-        <w:t>initlaiisert</w:t>
-      </w:r>
-      <w:proofErr w:type="spellEnd"/>
-      <w:r>
-        <w:t xml:space="preserve"> wurden bleiben so bestehen </w:t>
+        <w:t xml:space="preserve"> app Funktioniert und weitere Fenster bleiben offen und nur Datenaktualisierung (Bsp.: Hinzufügen von Spielern (im ClubView), weil wir bei Aktualisierung im MainPresenter nicht dessen Zustand ändern d.h. alle offenen Presnter- View Beziehungen, die durch den MainPresenter initlaiisert wurden bleiben so bestehen </w:t>
       </w:r>
       <w:r>
         <w:rPr>
@@ -5221,15 +4383,7 @@
         <w:t></w:t>
       </w:r>
       <w:r>
-        <w:t xml:space="preserve"> das gleiche gilt auch für alle nachfolgenden </w:t>
-      </w:r>
-      <w:proofErr w:type="spellStart"/>
-      <w:r>
-        <w:t>Presenter</w:t>
-      </w:r>
-      <w:proofErr w:type="spellEnd"/>
-      <w:r>
-        <w:t xml:space="preserve">- View Beziehungen </w:t>
+        <w:t xml:space="preserve"> das gleiche gilt auch für alle nachfolgenden Presenter- View Beziehungen </w:t>
       </w:r>
       <w:r>
         <w:rPr>
@@ -5238,23 +4392,7 @@
         <w:t></w:t>
       </w:r>
       <w:r>
-        <w:t xml:space="preserve"> sinnvoll wegen der </w:t>
-      </w:r>
-      <w:proofErr w:type="spellStart"/>
-      <w:r>
-        <w:t>Komplexittät</w:t>
-      </w:r>
-      <w:proofErr w:type="spellEnd"/>
-      <w:r>
-        <w:t xml:space="preserve"> der Applikation (</w:t>
-      </w:r>
-      <w:proofErr w:type="spellStart"/>
-      <w:r>
-        <w:t>models</w:t>
-      </w:r>
-      <w:proofErr w:type="spellEnd"/>
-      <w:r>
-        <w:t xml:space="preserve"> können </w:t>
+        <w:t xml:space="preserve"> sinnvoll wegen der Komplexittät der Applikation (models können </w:t>
       </w:r>
       <w:r>
         <w:lastRenderedPageBreak/>
@@ -5269,15 +4407,7 @@
         <w:t></w:t>
       </w:r>
       <w:r>
-        <w:t xml:space="preserve"> bei uns: wir arbeiten mit einem einheitlichen Datenmodell (der </w:t>
-      </w:r>
-      <w:proofErr w:type="spellStart"/>
-      <w:r>
-        <w:t>ausgwählten</w:t>
-      </w:r>
-      <w:proofErr w:type="spellEnd"/>
-      <w:r>
-        <w:t xml:space="preserve"> Liga) </w:t>
+        <w:t xml:space="preserve"> bei uns: wir arbeiten mit einem einheitlichen Datenmodell (der ausgwählten Liga) </w:t>
       </w:r>
       <w:r>
         <w:rPr>
@@ -5328,67 +4458,18 @@
           <w:lang w:val="en-US"/>
         </w:rPr>
       </w:pPr>
-      <w:proofErr w:type="spellStart"/>
       <w:r>
         <w:rPr>
           <w:lang w:val="en-US"/>
         </w:rPr>
-        <w:t>Anhang</w:t>
-      </w:r>
-      <w:proofErr w:type="spellEnd"/>
+        <w:t>Anhang 1</w:t>
+      </w:r>
       <w:r>
         <w:rPr>
           <w:lang w:val="en-US"/>
         </w:rPr>
-        <w:t xml:space="preserve"> 1</w:t>
-      </w:r>
-      <w:r>
-        <w:rPr>
-          <w:lang w:val="en-US"/>
-        </w:rPr>
         <w:tab/>
-      </w:r>
-      <w:proofErr w:type="spellStart"/>
-      <w:r>
-        <w:rPr>
-          <w:lang w:val="en-US"/>
-        </w:rPr>
-        <w:t>Klassendiagramm</w:t>
-      </w:r>
-      <w:proofErr w:type="spellEnd"/>
-      <w:r>
-        <w:rPr>
-          <w:lang w:val="en-US"/>
-        </w:rPr>
-        <w:t xml:space="preserve"> (</w:t>
-      </w:r>
-      <w:proofErr w:type="spellStart"/>
-      <w:r>
-        <w:rPr>
-          <w:lang w:val="en-US"/>
-        </w:rPr>
-        <w:t>Eigene</w:t>
-      </w:r>
-      <w:proofErr w:type="spellEnd"/>
-      <w:r>
-        <w:rPr>
-          <w:lang w:val="en-US"/>
-        </w:rPr>
-        <w:t xml:space="preserve"> </w:t>
-      </w:r>
-      <w:proofErr w:type="spellStart"/>
-      <w:r>
-        <w:rPr>
-          <w:lang w:val="en-US"/>
-        </w:rPr>
-        <w:t>Darstellung</w:t>
-      </w:r>
-      <w:proofErr w:type="spellEnd"/>
-      <w:r>
-        <w:rPr>
-          <w:lang w:val="en-US"/>
-        </w:rPr>
-        <w:t>)</w:t>
+        <w:t>Klassendiagramm (Eigene Darstellung)</w:t>
       </w:r>
     </w:p>
     <w:p>
@@ -5462,67 +4543,18 @@
           <w:lang w:val="en-US"/>
         </w:rPr>
       </w:pPr>
-      <w:proofErr w:type="spellStart"/>
       <w:r>
         <w:rPr>
           <w:lang w:val="en-US"/>
         </w:rPr>
-        <w:t>Anhang</w:t>
-      </w:r>
-      <w:proofErr w:type="spellEnd"/>
+        <w:t>Anhang 2</w:t>
+      </w:r>
       <w:r>
         <w:rPr>
           <w:lang w:val="en-US"/>
         </w:rPr>
-        <w:t xml:space="preserve"> 2</w:t>
-      </w:r>
-      <w:r>
-        <w:rPr>
-          <w:lang w:val="en-US"/>
-        </w:rPr>
         <w:tab/>
-      </w:r>
-      <w:proofErr w:type="spellStart"/>
-      <w:r>
-        <w:rPr>
-          <w:lang w:val="en-US"/>
-        </w:rPr>
-        <w:t>Paketdiagramm</w:t>
-      </w:r>
-      <w:proofErr w:type="spellEnd"/>
-      <w:r>
-        <w:rPr>
-          <w:lang w:val="en-US"/>
-        </w:rPr>
-        <w:t xml:space="preserve"> (</w:t>
-      </w:r>
-      <w:proofErr w:type="spellStart"/>
-      <w:r>
-        <w:rPr>
-          <w:lang w:val="en-US"/>
-        </w:rPr>
-        <w:t>Eigene</w:t>
-      </w:r>
-      <w:proofErr w:type="spellEnd"/>
-      <w:r>
-        <w:rPr>
-          <w:lang w:val="en-US"/>
-        </w:rPr>
-        <w:t xml:space="preserve"> </w:t>
-      </w:r>
-      <w:proofErr w:type="spellStart"/>
-      <w:r>
-        <w:rPr>
-          <w:lang w:val="en-US"/>
-        </w:rPr>
-        <w:t>Darstellung</w:t>
-      </w:r>
-      <w:proofErr w:type="spellEnd"/>
-      <w:r>
-        <w:rPr>
-          <w:lang w:val="en-US"/>
-        </w:rPr>
-        <w:t>)</w:t>
+        <w:t>Paketdiagramm (Eigene Darstellung)</w:t>
       </w:r>
     </w:p>
     <w:p>
@@ -5623,76 +4655,19 @@
           <w:lang w:val="en-US"/>
         </w:rPr>
       </w:pPr>
-      <w:proofErr w:type="spellStart"/>
       <w:r>
         <w:rPr>
           <w:lang w:val="en-US"/>
         </w:rPr>
         <w:lastRenderedPageBreak/>
-        <w:t>Anhang</w:t>
-      </w:r>
-      <w:proofErr w:type="spellEnd"/>
+        <w:t>Anhang 3</w:t>
+      </w:r>
       <w:r>
         <w:rPr>
           <w:lang w:val="en-US"/>
         </w:rPr>
-        <w:t xml:space="preserve"> 3</w:t>
-      </w:r>
-      <w:r>
-        <w:rPr>
-          <w:lang w:val="en-US"/>
-        </w:rPr>
         <w:tab/>
-      </w:r>
-      <w:proofErr w:type="spellStart"/>
-      <w:r>
-        <w:rPr>
-          <w:lang w:val="en-US"/>
-        </w:rPr>
-        <w:t>Datenbank-</w:t>
-      </w:r>
-      <w:proofErr w:type="gramStart"/>
-      <w:r>
-        <w:rPr>
-          <w:lang w:val="en-US"/>
-        </w:rPr>
-        <w:t>Diagramm</w:t>
-      </w:r>
-      <w:proofErr w:type="spellEnd"/>
-      <w:r>
-        <w:rPr>
-          <w:lang w:val="en-US"/>
-        </w:rPr>
-        <w:t xml:space="preserve">  (</w:t>
-      </w:r>
-      <w:proofErr w:type="spellStart"/>
-      <w:proofErr w:type="gramEnd"/>
-      <w:r>
-        <w:rPr>
-          <w:lang w:val="en-US"/>
-        </w:rPr>
-        <w:t>Eigene</w:t>
-      </w:r>
-      <w:proofErr w:type="spellEnd"/>
-      <w:r>
-        <w:rPr>
-          <w:lang w:val="en-US"/>
-        </w:rPr>
-        <w:t xml:space="preserve"> </w:t>
-      </w:r>
-      <w:proofErr w:type="spellStart"/>
-      <w:r>
-        <w:rPr>
-          <w:lang w:val="en-US"/>
-        </w:rPr>
-        <w:t>Darstellung</w:t>
-      </w:r>
-      <w:proofErr w:type="spellEnd"/>
-      <w:r>
-        <w:rPr>
-          <w:lang w:val="en-US"/>
-        </w:rPr>
-        <w:t>)</w:t>
+        <w:t>Datenbank-Diagramm  (Eigene Darstellung)</w:t>
       </w:r>
     </w:p>
     <w:p>
@@ -11407,6 +10382,7 @@
     <w:rsid w:val="00627C45"/>
     <w:rsid w:val="00692836"/>
     <w:rsid w:val="006C4517"/>
+    <w:rsid w:val="006E3679"/>
     <w:rsid w:val="00773433"/>
     <w:rsid w:val="008277D3"/>
     <w:rsid w:val="00872A4A"/>
@@ -11427,7 +10403,6 @@
     <w:rsid w:val="00BF384E"/>
     <w:rsid w:val="00C13522"/>
     <w:rsid w:val="00C44532"/>
-    <w:rsid w:val="00C50158"/>
     <w:rsid w:val="00D5670F"/>
     <w:rsid w:val="00E56D0A"/>
     <w:rsid w:val="00EA71D9"/>

</xml_diff>